<commit_message>
More content on cheatsheet
</commit_message>
<xml_diff>
--- a/JavaScript cheat sheet.docx
+++ b/JavaScript cheat sheet.docx
@@ -888,6 +888,571 @@
             <w:proofErr w:type="gramEnd"/>
             <w:r>
               <w:t xml:space="preserve"> reassigning the variable would end delete the function.</w:t>
+            </w:r>
+          </w:p>
+        </w:tc>
+      </w:tr>
+      <w:tr>
+        <w:tc>
+          <w:tcPr>
+            <w:tcW w:w="1345" w:type="dxa"/>
+          </w:tcPr>
+          <w:p>
+            <w:pPr>
+              <w:pStyle w:val="ListParagraph"/>
+              <w:numPr>
+                <w:ilvl w:val="0"/>
+                <w:numId w:val="1"/>
+              </w:numPr>
+            </w:pPr>
+            <w:r>
+              <w:lastRenderedPageBreak/>
+              <w:t>153</w:t>
+            </w:r>
+          </w:p>
+        </w:tc>
+        <w:tc>
+          <w:tcPr>
+            <w:tcW w:w="2700" w:type="dxa"/>
+          </w:tcPr>
+          <w:p>
+            <w:proofErr w:type="spellStart"/>
+            <w:proofErr w:type="gramStart"/>
+            <w:r>
+              <w:t>SetInterval</w:t>
+            </w:r>
+            <w:proofErr w:type="spellEnd"/>
+            <w:r>
+              <w:t>(</w:t>
+            </w:r>
+            <w:proofErr w:type="gramEnd"/>
+            <w:r>
+              <w:t xml:space="preserve">method, time in </w:t>
+            </w:r>
+            <w:proofErr w:type="spellStart"/>
+            <w:r>
+              <w:t>ms</w:t>
+            </w:r>
+            <w:proofErr w:type="spellEnd"/>
+            <w:r>
+              <w:t>)</w:t>
+            </w:r>
+          </w:p>
+        </w:tc>
+        <w:tc>
+          <w:tcPr>
+            <w:tcW w:w="5305" w:type="dxa"/>
+          </w:tcPr>
+          <w:p>
+            <w:r>
+              <w:t>Set interval calls the corresponding method. Here we aren’t the ones calling the method that’s why we are not putting any parenthesis here.</w:t>
+            </w:r>
+          </w:p>
+          <w:p>
+            <w:r>
+              <w:t>This is called a higher order function.</w:t>
+            </w:r>
+          </w:p>
+          <w:p/>
+          <w:p>
+            <w:r>
+              <w:t>If we write a function inside a higher order function like,</w:t>
+            </w:r>
+          </w:p>
+          <w:p/>
+          <w:p>
+            <w:proofErr w:type="spellStart"/>
+            <w:r>
+              <w:t>setInterval</w:t>
+            </w:r>
+            <w:proofErr w:type="spellEnd"/>
+            <w:r>
+              <w:t>(</w:t>
+            </w:r>
+            <w:proofErr w:type="gramStart"/>
+            <w:r>
+              <w:t>function(</w:t>
+            </w:r>
+            <w:proofErr w:type="gramEnd"/>
+            <w:r>
+              <w:t>){</w:t>
+            </w:r>
+          </w:p>
+          <w:p>
+            <w:r>
+              <w:t>},2000);</w:t>
+            </w:r>
+          </w:p>
+        </w:tc>
+      </w:tr>
+      <w:tr>
+        <w:tc>
+          <w:tcPr>
+            <w:tcW w:w="1345" w:type="dxa"/>
+          </w:tcPr>
+          <w:p>
+            <w:pPr>
+              <w:pStyle w:val="ListParagraph"/>
+              <w:numPr>
+                <w:ilvl w:val="0"/>
+                <w:numId w:val="1"/>
+              </w:numPr>
+            </w:pPr>
+            <w:r>
+              <w:t>155</w:t>
+            </w:r>
+          </w:p>
+        </w:tc>
+        <w:tc>
+          <w:tcPr>
+            <w:tcW w:w="2700" w:type="dxa"/>
+          </w:tcPr>
+          <w:p>
+            <w:r>
+              <w:t>Arrays</w:t>
+            </w:r>
+          </w:p>
+        </w:tc>
+        <w:tc>
+          <w:tcPr>
+            <w:tcW w:w="5305" w:type="dxa"/>
+          </w:tcPr>
+          <w:p>
+            <w:r>
+              <w:t xml:space="preserve">Same as java. However, </w:t>
+            </w:r>
+          </w:p>
+          <w:p>
+            <w:r>
+              <w:t>It supports any type of data inside.</w:t>
+            </w:r>
+          </w:p>
+          <w:p>
+            <w:r>
+              <w:t xml:space="preserve">it supports dynamic addition. 2 </w:t>
+            </w:r>
+            <w:proofErr w:type="spellStart"/>
+            <w:r>
+              <w:t>legnth</w:t>
+            </w:r>
+            <w:proofErr w:type="spellEnd"/>
+            <w:r>
+              <w:t xml:space="preserve"> array. Want to add a new item?</w:t>
+            </w:r>
+          </w:p>
+          <w:p>
+            <w:proofErr w:type="gramStart"/>
+            <w:r>
+              <w:t>Array[</w:t>
+            </w:r>
+            <w:proofErr w:type="gramEnd"/>
+            <w:r>
+              <w:t>2] = “mango”;</w:t>
+            </w:r>
+          </w:p>
+          <w:p>
+            <w:r>
+              <w:t>Array is now of length 3.</w:t>
+            </w:r>
+          </w:p>
+          <w:p>
+            <w:r>
+              <w:t>For more info go to MDN</w:t>
+            </w:r>
+          </w:p>
+        </w:tc>
+      </w:tr>
+      <w:tr>
+        <w:tc>
+          <w:tcPr>
+            <w:tcW w:w="1345" w:type="dxa"/>
+          </w:tcPr>
+          <w:p>
+            <w:pPr>
+              <w:pStyle w:val="ListParagraph"/>
+              <w:numPr>
+                <w:ilvl w:val="0"/>
+                <w:numId w:val="1"/>
+              </w:numPr>
+            </w:pPr>
+            <w:r>
+              <w:t>156</w:t>
+            </w:r>
+          </w:p>
+        </w:tc>
+        <w:tc>
+          <w:tcPr>
+            <w:tcW w:w="2700" w:type="dxa"/>
+          </w:tcPr>
+          <w:p>
+            <w:r>
+              <w:t>Array addition</w:t>
+            </w:r>
+          </w:p>
+        </w:tc>
+        <w:tc>
+          <w:tcPr>
+            <w:tcW w:w="5305" w:type="dxa"/>
+          </w:tcPr>
+          <w:p>
+            <w:proofErr w:type="spellStart"/>
+            <w:r>
+              <w:t>Array.push</w:t>
+            </w:r>
+            <w:proofErr w:type="spellEnd"/>
+            <w:r>
+              <w:t>(“content”) &lt;= same as list</w:t>
+            </w:r>
+          </w:p>
+          <w:p>
+            <w:proofErr w:type="spellStart"/>
+            <w:r>
+              <w:t>Array.p</w:t>
+            </w:r>
+            <w:r>
+              <w:t>op</w:t>
+            </w:r>
+            <w:proofErr w:type="spellEnd"/>
+            <w:r>
+              <w:t>(“content”) &lt;= same as list</w:t>
+            </w:r>
+          </w:p>
+          <w:p>
+            <w:proofErr w:type="spellStart"/>
+            <w:r>
+              <w:t>Array.shift</w:t>
+            </w:r>
+            <w:proofErr w:type="spellEnd"/>
+            <w:r>
+              <w:t>(); &lt;= pops the leftmost element and returns it.</w:t>
+            </w:r>
+          </w:p>
+          <w:p>
+            <w:proofErr w:type="spellStart"/>
+            <w:r>
+              <w:t>Array.</w:t>
+            </w:r>
+            <w:r>
+              <w:t>un</w:t>
+            </w:r>
+            <w:r>
+              <w:t>shift</w:t>
+            </w:r>
+            <w:proofErr w:type="spellEnd"/>
+            <w:r>
+              <w:t>(</w:t>
+            </w:r>
+            <w:r>
+              <w:t>“value”</w:t>
+            </w:r>
+            <w:r>
+              <w:t>); &lt;= p</w:t>
+            </w:r>
+            <w:r>
+              <w:t>ushes</w:t>
+            </w:r>
+            <w:r>
+              <w:t xml:space="preserve"> the </w:t>
+            </w:r>
+            <w:r>
+              <w:t xml:space="preserve">value in the </w:t>
+            </w:r>
+            <w:r>
+              <w:t xml:space="preserve">leftmost element </w:t>
+            </w:r>
+            <w:r>
+              <w:t>(</w:t>
+            </w:r>
+            <w:proofErr w:type="gramStart"/>
+            <w:r>
+              <w:t>array[</w:t>
+            </w:r>
+            <w:proofErr w:type="gramEnd"/>
+            <w:r>
+              <w:t>0])</w:t>
+            </w:r>
+          </w:p>
+        </w:tc>
+      </w:tr>
+      <w:tr>
+        <w:tc>
+          <w:tcPr>
+            <w:tcW w:w="1345" w:type="dxa"/>
+          </w:tcPr>
+          <w:p>
+            <w:pPr>
+              <w:pStyle w:val="ListParagraph"/>
+              <w:numPr>
+                <w:ilvl w:val="0"/>
+                <w:numId w:val="1"/>
+              </w:numPr>
+            </w:pPr>
+            <w:r>
+              <w:t>163</w:t>
+            </w:r>
+          </w:p>
+        </w:tc>
+        <w:tc>
+          <w:tcPr>
+            <w:tcW w:w="2700" w:type="dxa"/>
+          </w:tcPr>
+          <w:p>
+            <w:proofErr w:type="spellStart"/>
+            <w:r>
+              <w:t>forEach</w:t>
+            </w:r>
+            <w:proofErr w:type="spellEnd"/>
+            <w:r>
+              <w:t>(parameters)</w:t>
+            </w:r>
+          </w:p>
+        </w:tc>
+        <w:tc>
+          <w:tcPr>
+            <w:tcW w:w="5305" w:type="dxa"/>
+          </w:tcPr>
+          <w:p>
+            <w:r>
+              <w:t>If you only give one argument, then it's the element, every time.</w:t>
+            </w:r>
+          </w:p>
+          <w:p/>
+          <w:p>
+            <w:r>
+              <w:t>If you give two, then it's the element, then the index, in that order.</w:t>
+            </w:r>
+          </w:p>
+          <w:p/>
+          <w:p>
+            <w:r>
+              <w:t>If you give three, then it's element, index, and array, in that order.</w:t>
+            </w:r>
+          </w:p>
+          <w:p/>
+          <w:p>
+            <w:r>
+              <w:t>Ex:</w:t>
+            </w:r>
+          </w:p>
+          <w:p>
+            <w:proofErr w:type="spellStart"/>
+            <w:r>
+              <w:t>Array.forEach</w:t>
+            </w:r>
+            <w:proofErr w:type="spellEnd"/>
+            <w:r>
+              <w:t>(a</w:t>
+            </w:r>
+            <w:proofErr w:type="gramStart"/>
+            <w:r>
+              <w:t>){</w:t>
+            </w:r>
+            <w:proofErr w:type="gramEnd"/>
+          </w:p>
+          <w:p>
+            <w:r>
+              <w:t>Console.log(a);</w:t>
+            </w:r>
+          </w:p>
+          <w:p>
+            <w:r>
+              <w:lastRenderedPageBreak/>
+              <w:t>}</w:t>
+            </w:r>
+          </w:p>
+        </w:tc>
+      </w:tr>
+      <w:tr>
+        <w:tc>
+          <w:tcPr>
+            <w:tcW w:w="1345" w:type="dxa"/>
+          </w:tcPr>
+          <w:p>
+            <w:pPr>
+              <w:pStyle w:val="ListParagraph"/>
+              <w:numPr>
+                <w:ilvl w:val="0"/>
+                <w:numId w:val="1"/>
+              </w:numPr>
+            </w:pPr>
+            <w:r>
+              <w:lastRenderedPageBreak/>
+              <w:t>166</w:t>
+            </w:r>
+          </w:p>
+        </w:tc>
+        <w:tc>
+          <w:tcPr>
+            <w:tcW w:w="2700" w:type="dxa"/>
+          </w:tcPr>
+          <w:p>
+            <w:r>
+              <w:t>Function name VS function name ()</w:t>
+            </w:r>
+          </w:p>
+        </w:tc>
+        <w:tc>
+          <w:tcPr>
+            <w:tcW w:w="5305" w:type="dxa"/>
+          </w:tcPr>
+          <w:p>
+            <w:r>
+              <w:t xml:space="preserve">Just calling the function wouldn’t </w:t>
+            </w:r>
+            <w:proofErr w:type="spellStart"/>
+            <w:r>
+              <w:t>execte</w:t>
+            </w:r>
+            <w:proofErr w:type="spellEnd"/>
+            <w:r>
+              <w:t xml:space="preserve"> the code however when we say </w:t>
+            </w:r>
+            <w:proofErr w:type="gramStart"/>
+            <w:r>
+              <w:t>function(</w:t>
+            </w:r>
+            <w:proofErr w:type="gramEnd"/>
+            <w:r>
+              <w:t xml:space="preserve">)then the code is </w:t>
+            </w:r>
+            <w:proofErr w:type="spellStart"/>
+            <w:r>
+              <w:t>ececuted</w:t>
+            </w:r>
+            <w:proofErr w:type="spellEnd"/>
+            <w:r>
+              <w:t>.</w:t>
+            </w:r>
+          </w:p>
+        </w:tc>
+      </w:tr>
+      <w:tr>
+        <w:tc>
+          <w:tcPr>
+            <w:tcW w:w="1345" w:type="dxa"/>
+          </w:tcPr>
+          <w:p>
+            <w:pPr>
+              <w:pStyle w:val="ListParagraph"/>
+              <w:numPr>
+                <w:ilvl w:val="0"/>
+                <w:numId w:val="1"/>
+              </w:numPr>
+            </w:pPr>
+            <w:r>
+              <w:t>166</w:t>
+            </w:r>
+          </w:p>
+        </w:tc>
+        <w:tc>
+          <w:tcPr>
+            <w:tcW w:w="2700" w:type="dxa"/>
+          </w:tcPr>
+          <w:p>
+            <w:r>
+              <w:t>Creating our own method on array</w:t>
+            </w:r>
+          </w:p>
+        </w:tc>
+        <w:tc>
+          <w:tcPr>
+            <w:tcW w:w="5305" w:type="dxa"/>
+          </w:tcPr>
+          <w:p>
+            <w:proofErr w:type="spellStart"/>
+            <w:proofErr w:type="gramStart"/>
+            <w:r>
+              <w:t>Array.prototype.functionName</w:t>
+            </w:r>
+            <w:proofErr w:type="spellEnd"/>
+            <w:proofErr w:type="gramEnd"/>
+            <w:r>
+              <w:t xml:space="preserve"> = function(parameter){</w:t>
+            </w:r>
+          </w:p>
+          <w:p>
+            <w:r>
+              <w:t>Function content</w:t>
+            </w:r>
+          </w:p>
+          <w:p>
+            <w:r>
+              <w:t>//this refers to the Array on which the method/function is called on.</w:t>
+            </w:r>
+          </w:p>
+          <w:p>
+            <w:r>
+              <w:t>}</w:t>
+            </w:r>
+          </w:p>
+        </w:tc>
+      </w:tr>
+      <w:tr>
+        <w:tc>
+          <w:tcPr>
+            <w:tcW w:w="1345" w:type="dxa"/>
+          </w:tcPr>
+          <w:p>
+            <w:pPr>
+              <w:pStyle w:val="ListParagraph"/>
+              <w:numPr>
+                <w:ilvl w:val="0"/>
+                <w:numId w:val="1"/>
+              </w:numPr>
+            </w:pPr>
+            <w:r>
+              <w:t>167</w:t>
+            </w:r>
+          </w:p>
+        </w:tc>
+        <w:tc>
+          <w:tcPr>
+            <w:tcW w:w="2700" w:type="dxa"/>
+          </w:tcPr>
+          <w:p>
+            <w:r>
+              <w:t>JS objects</w:t>
+            </w:r>
+          </w:p>
+        </w:tc>
+        <w:tc>
+          <w:tcPr>
+            <w:tcW w:w="5305" w:type="dxa"/>
+          </w:tcPr>
+          <w:p>
+            <w:r>
+              <w:t>Array isn’t the best option all the time. We can use JS objects which stores values in a key-value pair.</w:t>
+            </w:r>
+          </w:p>
+          <w:p/>
+          <w:p>
+            <w:r>
+              <w:t xml:space="preserve">Var person </w:t>
+            </w:r>
+            <w:proofErr w:type="gramStart"/>
+            <w:r>
+              <w:t>={</w:t>
+            </w:r>
+            <w:proofErr w:type="gramEnd"/>
+          </w:p>
+          <w:p>
+            <w:r>
+              <w:t>name: “”,</w:t>
+            </w:r>
+          </w:p>
+          <w:p>
+            <w:r>
+              <w:t>id: 21,</w:t>
+            </w:r>
+          </w:p>
+          <w:p>
+            <w:r>
+              <w:t>city: “NYC”</w:t>
+            </w:r>
+          </w:p>
+          <w:p>
+            <w:r>
+              <w:t>}</w:t>
             </w:r>
           </w:p>
         </w:tc>
@@ -1468,6 +2033,7 @@
     <w:lsdException w:name="HTML Sample" w:semiHidden="1" w:unhideWhenUsed="1"/>
     <w:lsdException w:name="HTML Typewriter" w:semiHidden="1" w:unhideWhenUsed="1"/>
     <w:lsdException w:name="HTML Variable" w:semiHidden="1" w:unhideWhenUsed="1"/>
+    <w:lsdException w:name="Normal Table" w:semiHidden="1" w:unhideWhenUsed="1"/>
     <w:lsdException w:name="annotation subject" w:semiHidden="1" w:unhideWhenUsed="1"/>
     <w:lsdException w:name="No List" w:semiHidden="1" w:unhideWhenUsed="1"/>
     <w:lsdException w:name="Outline List 1" w:semiHidden="1" w:unhideWhenUsed="1"/>
@@ -1514,8 +2080,10 @@
     <w:lsdException w:name="Table Subtle 2" w:semiHidden="1" w:unhideWhenUsed="1"/>
     <w:lsdException w:name="Table Web 1" w:semiHidden="1" w:unhideWhenUsed="1"/>
     <w:lsdException w:name="Table Web 2" w:semiHidden="1" w:unhideWhenUsed="1"/>
+    <w:lsdException w:name="Table Web 3" w:semiHidden="1" w:unhideWhenUsed="1"/>
     <w:lsdException w:name="Balloon Text" w:semiHidden="1" w:unhideWhenUsed="1"/>
     <w:lsdException w:name="Table Grid" w:uiPriority="39"/>
+    <w:lsdException w:name="Table Theme" w:semiHidden="1" w:unhideWhenUsed="1"/>
     <w:lsdException w:name="Placeholder Text" w:semiHidden="1"/>
     <w:lsdException w:name="No Spacing" w:uiPriority="1" w:qFormat="1"/>
     <w:lsdException w:name="Light Shading" w:uiPriority="60"/>

</xml_diff>

<commit_message>
Color game upto random color generator.
</commit_message>
<xml_diff>
--- a/JavaScript cheat sheet.docx
+++ b/JavaScript cheat sheet.docx
@@ -177,15 +177,7 @@
               </w:numPr>
             </w:pPr>
             <w:r>
-              <w:t xml:space="preserve">Strings </w:t>
-            </w:r>
-            <w:proofErr w:type="gramStart"/>
-            <w:r>
-              <w:t>( “</w:t>
-            </w:r>
-            <w:proofErr w:type="gramEnd"/>
-            <w:r>
-              <w:t xml:space="preserve"> ” )</w:t>
+              <w:t>Strings ( “ ” )</w:t>
             </w:r>
           </w:p>
           <w:p>
@@ -279,18 +271,13 @@
           </w:p>
           <w:p>
             <w:r>
-              <w:t xml:space="preserve">Ex: “Hello I am </w:t>
-            </w:r>
-            <w:proofErr w:type="gramStart"/>
-            <w:r>
-              <w:t xml:space="preserve">\“ </w:t>
+              <w:t xml:space="preserve">Ex: “Hello I am \“ </w:t>
             </w:r>
             <w:proofErr w:type="spellStart"/>
             <w:r>
               <w:t>maruf</w:t>
             </w:r>
             <w:proofErr w:type="spellEnd"/>
-            <w:proofErr w:type="gramEnd"/>
             <w:r>
               <w:t>\”  ”</w:t>
             </w:r>
@@ -328,15 +315,7 @@
           </w:tcPr>
           <w:p>
             <w:r>
-              <w:t xml:space="preserve">To </w:t>
-            </w:r>
-            <w:proofErr w:type="gramStart"/>
-            <w:r>
-              <w:t>make  a</w:t>
-            </w:r>
-            <w:proofErr w:type="gramEnd"/>
-            <w:r>
-              <w:t xml:space="preserve"> variable we use </w:t>
+              <w:t xml:space="preserve">To make  a variable we use </w:t>
             </w:r>
           </w:p>
           <w:p>
@@ -419,11 +398,11 @@
             <w:r>
               <w:t xml:space="preserve">The location is defined it </w:t>
             </w:r>
-            <w:proofErr w:type="gramStart"/>
+            <w:proofErr w:type="spellStart"/>
             <w:r>
               <w:t>cant</w:t>
             </w:r>
-            <w:proofErr w:type="gramEnd"/>
+            <w:proofErr w:type="spellEnd"/>
             <w:r>
               <w:t xml:space="preserve"> be changed however when It comes to </w:t>
             </w:r>
@@ -460,15 +439,7 @@
               </w:numPr>
             </w:pPr>
             <w:r>
-              <w:t xml:space="preserve">Var and let can be undefined const </w:t>
-            </w:r>
-            <w:proofErr w:type="gramStart"/>
-            <w:r>
-              <w:t>cant</w:t>
-            </w:r>
-            <w:proofErr w:type="gramEnd"/>
-            <w:r>
-              <w:t>.</w:t>
+              <w:t>Var and let can be undefined const cant.</w:t>
             </w:r>
           </w:p>
           <w:p>
@@ -483,12 +454,10 @@
               <w:t xml:space="preserve">Const and let </w:t>
             </w:r>
             <w:proofErr w:type="spellStart"/>
-            <w:proofErr w:type="gramStart"/>
             <w:r>
               <w:t>cant</w:t>
             </w:r>
             <w:proofErr w:type="spellEnd"/>
-            <w:proofErr w:type="gramEnd"/>
             <w:r>
               <w:t xml:space="preserve"> be redeclared.</w:t>
             </w:r>
@@ -770,11 +739,9 @@
               <w:t>arguemnts</w:t>
             </w:r>
             <w:proofErr w:type="spellEnd"/>
-            <w:proofErr w:type="gramStart"/>
             <w:r>
               <w:t>){</w:t>
             </w:r>
-            <w:proofErr w:type="gramEnd"/>
           </w:p>
           <w:p/>
           <w:p>
@@ -804,13 +771,8 @@
             </w:r>
             <w:proofErr w:type="spellEnd"/>
             <w:r>
-              <w:t xml:space="preserve">, </w:t>
-            </w:r>
-            <w:proofErr w:type="gramStart"/>
-            <w:r>
-              <w:t>width){</w:t>
-            </w:r>
-            <w:proofErr w:type="gramEnd"/>
+              <w:t>, width){</w:t>
+            </w:r>
           </w:p>
           <w:p>
             <w:r>
@@ -832,13 +794,8 @@
           </w:p>
           <w:p/>
           <w:p>
-            <w:proofErr w:type="gramStart"/>
-            <w:r>
-              <w:t>Area(</w:t>
-            </w:r>
-            <w:proofErr w:type="gramEnd"/>
-            <w:r>
-              <w:t>5,6);</w:t>
+            <w:r>
+              <w:t>Area(5,6);</w:t>
             </w:r>
           </w:p>
           <w:p>
@@ -855,16 +812,11 @@
           </w:p>
           <w:p>
             <w:r>
-              <w:t xml:space="preserve">We can also return same as </w:t>
-            </w:r>
-            <w:proofErr w:type="gramStart"/>
-            <w:r>
-              <w:t>java.</w:t>
+              <w:t>We can also return same as java.</w:t>
             </w:r>
             <w:r>
               <w:t>.</w:t>
             </w:r>
-            <w:proofErr w:type="gramEnd"/>
           </w:p>
           <w:p/>
           <w:p>
@@ -879,15 +831,7 @@
             </w:r>
             <w:proofErr w:type="spellEnd"/>
             <w:r>
-              <w:t xml:space="preserve"> expression: assigning the function to a variable. </w:t>
-            </w:r>
-            <w:proofErr w:type="gramStart"/>
-            <w:r>
-              <w:t>Thus</w:t>
-            </w:r>
-            <w:proofErr w:type="gramEnd"/>
-            <w:r>
-              <w:t xml:space="preserve"> reassigning the variable would end delete the function.</w:t>
+              <w:t xml:space="preserve"> expression: assigning the function to a variable. Thus reassigning the variable would end delete the function.</w:t>
             </w:r>
           </w:p>
         </w:tc>
@@ -917,17 +861,12 @@
           </w:tcPr>
           <w:p>
             <w:proofErr w:type="spellStart"/>
-            <w:proofErr w:type="gramStart"/>
             <w:r>
               <w:t>SetInterval</w:t>
             </w:r>
             <w:proofErr w:type="spellEnd"/>
             <w:r>
-              <w:t>(</w:t>
-            </w:r>
-            <w:proofErr w:type="gramEnd"/>
-            <w:r>
-              <w:t xml:space="preserve">method, time in </w:t>
+              <w:t xml:space="preserve">(method, time in </w:t>
             </w:r>
             <w:proofErr w:type="spellStart"/>
             <w:r>
@@ -967,15 +906,7 @@
             </w:r>
             <w:proofErr w:type="spellEnd"/>
             <w:r>
-              <w:t>(</w:t>
-            </w:r>
-            <w:proofErr w:type="gramStart"/>
-            <w:r>
-              <w:t>function(</w:t>
-            </w:r>
-            <w:proofErr w:type="gramEnd"/>
-            <w:r>
-              <w:t>){</w:t>
+              <w:t>(function(){</w:t>
             </w:r>
           </w:p>
           <w:p>
@@ -1041,13 +972,8 @@
             </w:r>
           </w:p>
           <w:p>
-            <w:proofErr w:type="gramStart"/>
-            <w:r>
-              <w:t>Array[</w:t>
-            </w:r>
-            <w:proofErr w:type="gramEnd"/>
-            <w:r>
-              <w:t>2] = “mango”;</w:t>
+            <w:r>
+              <w:t>Array[2] = “mango”;</w:t>
             </w:r>
           </w:p>
           <w:p>
@@ -1107,10 +1033,7 @@
           <w:p>
             <w:proofErr w:type="spellStart"/>
             <w:r>
-              <w:t>Array.p</w:t>
-            </w:r>
-            <w:r>
-              <w:t>op</w:t>
+              <w:t>Array.pop</w:t>
             </w:r>
             <w:proofErr w:type="spellEnd"/>
             <w:r>
@@ -1130,46 +1053,11 @@
           <w:p>
             <w:proofErr w:type="spellStart"/>
             <w:r>
-              <w:t>Array.</w:t>
-            </w:r>
-            <w:r>
-              <w:t>un</w:t>
-            </w:r>
-            <w:r>
-              <w:t>shift</w:t>
-            </w:r>
-            <w:proofErr w:type="spellEnd"/>
-            <w:r>
-              <w:t>(</w:t>
-            </w:r>
-            <w:r>
-              <w:t>“value”</w:t>
-            </w:r>
-            <w:r>
-              <w:t>); &lt;= p</w:t>
-            </w:r>
-            <w:r>
-              <w:t>ushes</w:t>
-            </w:r>
-            <w:r>
-              <w:t xml:space="preserve"> the </w:t>
-            </w:r>
-            <w:r>
-              <w:t xml:space="preserve">value in the </w:t>
-            </w:r>
-            <w:r>
-              <w:t xml:space="preserve">leftmost element </w:t>
-            </w:r>
-            <w:r>
-              <w:t>(</w:t>
-            </w:r>
-            <w:proofErr w:type="gramStart"/>
-            <w:r>
-              <w:t>array[</w:t>
-            </w:r>
-            <w:proofErr w:type="gramEnd"/>
-            <w:r>
-              <w:t>0])</w:t>
+              <w:t>Array.unshift</w:t>
+            </w:r>
+            <w:proofErr w:type="spellEnd"/>
+            <w:r>
+              <w:t>(“value”); &lt;= pushes the value in the leftmost element (array[0])</w:t>
             </w:r>
           </w:p>
         </w:tc>
@@ -1241,13 +1129,8 @@
             </w:r>
             <w:proofErr w:type="spellEnd"/>
             <w:r>
-              <w:t>(a</w:t>
-            </w:r>
-            <w:proofErr w:type="gramStart"/>
-            <w:r>
-              <w:t>){</w:t>
-            </w:r>
-            <w:proofErr w:type="gramEnd"/>
+              <w:t>(a){</w:t>
+            </w:r>
           </w:p>
           <w:p>
             <w:r>
@@ -1305,15 +1188,7 @@
             </w:r>
             <w:proofErr w:type="spellEnd"/>
             <w:r>
-              <w:t xml:space="preserve"> the code however when we say </w:t>
-            </w:r>
-            <w:proofErr w:type="gramStart"/>
-            <w:r>
-              <w:t>function(</w:t>
-            </w:r>
-            <w:proofErr w:type="gramEnd"/>
-            <w:r>
-              <w:t xml:space="preserve">)then the code is </w:t>
+              <w:t xml:space="preserve"> the code however when we say function()then the code is </w:t>
             </w:r>
             <w:proofErr w:type="spellStart"/>
             <w:r>
@@ -1360,12 +1235,10 @@
           </w:tcPr>
           <w:p>
             <w:proofErr w:type="spellStart"/>
-            <w:proofErr w:type="gramStart"/>
             <w:r>
               <w:t>Array.prototype.functionName</w:t>
             </w:r>
             <w:proofErr w:type="spellEnd"/>
-            <w:proofErr w:type="gramEnd"/>
             <w:r>
               <w:t xml:space="preserve"> = function(parameter){</w:t>
             </w:r>
@@ -1427,13 +1300,8 @@
           <w:p/>
           <w:p>
             <w:r>
-              <w:t xml:space="preserve">Var person </w:t>
-            </w:r>
-            <w:proofErr w:type="gramStart"/>
-            <w:r>
-              <w:t>={</w:t>
-            </w:r>
-            <w:proofErr w:type="gramEnd"/>
+              <w:t>Var person ={</w:t>
+            </w:r>
           </w:p>
           <w:p>
             <w:r>
@@ -1454,6 +1322,867 @@
             <w:r>
               <w:t>}</w:t>
             </w:r>
+          </w:p>
+          <w:p/>
+          <w:p>
+            <w:r>
+              <w:t>Getting the value:</w:t>
+            </w:r>
+          </w:p>
+          <w:p/>
+          <w:p>
+            <w:r>
+              <w:t>Person.name</w:t>
+            </w:r>
+          </w:p>
+          <w:p>
+            <w:r>
+              <w:t>OR</w:t>
+            </w:r>
+          </w:p>
+          <w:p>
+            <w:r>
+              <w:t>Person[“name”]</w:t>
+            </w:r>
+          </w:p>
+          <w:p/>
+          <w:p/>
+          <w:p>
+            <w:r>
+              <w:t xml:space="preserve">We can also create objects </w:t>
+            </w:r>
+            <w:r>
+              <w:t xml:space="preserve">using this =&gt; </w:t>
+            </w:r>
+          </w:p>
+          <w:p/>
+          <w:p>
+            <w:r>
+              <w:t>Var person = {}</w:t>
+            </w:r>
+          </w:p>
+          <w:p>
+            <w:r>
+              <w:t>Person.name=”</w:t>
+            </w:r>
+            <w:proofErr w:type="spellStart"/>
+            <w:r>
+              <w:t>asdsad</w:t>
+            </w:r>
+            <w:proofErr w:type="spellEnd"/>
+            <w:r>
+              <w:t>”</w:t>
+            </w:r>
+          </w:p>
+          <w:p/>
+          <w:p>
+            <w:r>
+              <w:t>Objects can hold data pf any type.</w:t>
+            </w:r>
+          </w:p>
+        </w:tc>
+      </w:tr>
+      <w:tr>
+        <w:tc>
+          <w:tcPr>
+            <w:tcW w:w="1345" w:type="dxa"/>
+          </w:tcPr>
+          <w:p>
+            <w:pPr>
+              <w:pStyle w:val="ListParagraph"/>
+              <w:numPr>
+                <w:ilvl w:val="0"/>
+                <w:numId w:val="1"/>
+              </w:numPr>
+            </w:pPr>
+            <w:r>
+              <w:t>172</w:t>
+            </w:r>
+          </w:p>
+        </w:tc>
+        <w:tc>
+          <w:tcPr>
+            <w:tcW w:w="2700" w:type="dxa"/>
+          </w:tcPr>
+          <w:p>
+            <w:r>
+              <w:t>Methods of an object</w:t>
+            </w:r>
+          </w:p>
+        </w:tc>
+        <w:tc>
+          <w:tcPr>
+            <w:tcW w:w="5305" w:type="dxa"/>
+          </w:tcPr>
+          <w:p>
+            <w:r>
+              <w:t>Var person = {</w:t>
+            </w:r>
+          </w:p>
+          <w:p>
+            <w:r>
+              <w:t>Add: function(arguments){</w:t>
+            </w:r>
+          </w:p>
+          <w:p/>
+          <w:p>
+            <w:r>
+              <w:t>}</w:t>
+            </w:r>
+          </w:p>
+          <w:p>
+            <w:r>
+              <w:t>}</w:t>
+            </w:r>
+          </w:p>
+          <w:p/>
+          <w:p>
+            <w:proofErr w:type="spellStart"/>
+            <w:r>
+              <w:t>Person.add</w:t>
+            </w:r>
+            <w:proofErr w:type="spellEnd"/>
+            <w:r>
+              <w:t>();</w:t>
+            </w:r>
+          </w:p>
+        </w:tc>
+      </w:tr>
+      <w:tr>
+        <w:tc>
+          <w:tcPr>
+            <w:tcW w:w="9350" w:type="dxa"/>
+            <w:gridSpan w:val="3"/>
+          </w:tcPr>
+          <w:p>
+            <w:pPr>
+              <w:jc w:val="center"/>
+            </w:pPr>
+            <w:r>
+              <w:t>DOM</w:t>
+            </w:r>
+          </w:p>
+        </w:tc>
+      </w:tr>
+      <w:tr>
+        <w:tc>
+          <w:tcPr>
+            <w:tcW w:w="1345" w:type="dxa"/>
+          </w:tcPr>
+          <w:p>
+            <w:pPr>
+              <w:pStyle w:val="ListParagraph"/>
+              <w:numPr>
+                <w:ilvl w:val="0"/>
+                <w:numId w:val="1"/>
+              </w:numPr>
+            </w:pPr>
+            <w:r>
+              <w:t>176</w:t>
+            </w:r>
+          </w:p>
+        </w:tc>
+        <w:tc>
+          <w:tcPr>
+            <w:tcW w:w="2700" w:type="dxa"/>
+          </w:tcPr>
+          <w:p>
+            <w:r>
+              <w:t>DOM</w:t>
+            </w:r>
+          </w:p>
+        </w:tc>
+        <w:tc>
+          <w:tcPr>
+            <w:tcW w:w="5305" w:type="dxa"/>
+          </w:tcPr>
+          <w:p>
+            <w:r>
+              <w:t xml:space="preserve">Stands for document object model. </w:t>
+            </w:r>
+            <w:proofErr w:type="spellStart"/>
+            <w:r>
+              <w:t>Its</w:t>
+            </w:r>
+            <w:proofErr w:type="spellEnd"/>
+            <w:r>
+              <w:t xml:space="preserve"> called a document object model because everything(objects) stays inside the document. </w:t>
+            </w:r>
+          </w:p>
+          <w:p>
+            <w:r>
+              <w:t>Document is the root node or the top level object</w:t>
+            </w:r>
+          </w:p>
+        </w:tc>
+      </w:tr>
+      <w:tr>
+        <w:tc>
+          <w:tcPr>
+            <w:tcW w:w="1345" w:type="dxa"/>
+          </w:tcPr>
+          <w:p>
+            <w:pPr>
+              <w:pStyle w:val="ListParagraph"/>
+              <w:numPr>
+                <w:ilvl w:val="0"/>
+                <w:numId w:val="1"/>
+              </w:numPr>
+            </w:pPr>
+            <w:r>
+              <w:t>177</w:t>
+            </w:r>
+          </w:p>
+        </w:tc>
+        <w:tc>
+          <w:tcPr>
+            <w:tcW w:w="2700" w:type="dxa"/>
+          </w:tcPr>
+          <w:p>
+            <w:r>
+              <w:t>Selecting items using JS</w:t>
+            </w:r>
+          </w:p>
+        </w:tc>
+        <w:tc>
+          <w:tcPr>
+            <w:tcW w:w="5305" w:type="dxa"/>
+          </w:tcPr>
+          <w:p>
+            <w:r>
+              <w:t xml:space="preserve">Variable = </w:t>
+            </w:r>
+            <w:proofErr w:type="spellStart"/>
+            <w:r>
+              <w:t>document.quer</w:t>
+            </w:r>
+            <w:r>
+              <w:t>y</w:t>
+            </w:r>
+            <w:r>
+              <w:t>Selector</w:t>
+            </w:r>
+            <w:proofErr w:type="spellEnd"/>
+            <w:r>
+              <w:t>(“item name ex: h1”)</w:t>
+            </w:r>
+          </w:p>
+          <w:p>
+            <w:proofErr w:type="spellStart"/>
+            <w:r>
+              <w:t>document.</w:t>
+            </w:r>
+            <w:r>
+              <w:t>getElementById</w:t>
+            </w:r>
+            <w:proofErr w:type="spellEnd"/>
+            <w:r>
+              <w:t>(“id name”) //singular</w:t>
+            </w:r>
+          </w:p>
+          <w:p/>
+          <w:p>
+            <w:proofErr w:type="spellStart"/>
+            <w:r>
+              <w:lastRenderedPageBreak/>
+              <w:t>document.</w:t>
+            </w:r>
+            <w:r>
+              <w:t>getElement</w:t>
+            </w:r>
+            <w:r>
+              <w:t>s</w:t>
+            </w:r>
+            <w:r>
+              <w:t>By</w:t>
+            </w:r>
+            <w:r>
+              <w:t>Class</w:t>
+            </w:r>
+            <w:proofErr w:type="spellEnd"/>
+            <w:r>
+              <w:t>(“</w:t>
+            </w:r>
+            <w:r>
+              <w:t>class</w:t>
+            </w:r>
+            <w:r>
+              <w:t xml:space="preserve"> name”)</w:t>
+            </w:r>
+            <w:r>
+              <w:t xml:space="preserve"> //</w:t>
+            </w:r>
+            <w:r>
+              <w:t>return</w:t>
+            </w:r>
+            <w:r>
+              <w:t xml:space="preserve"> HTML collection</w:t>
+            </w:r>
+            <w:r>
+              <w:t xml:space="preserve"> (more like array). Cant run for on this. The contents are individual objects.</w:t>
+            </w:r>
+          </w:p>
+          <w:p/>
+          <w:p>
+            <w:proofErr w:type="spellStart"/>
+            <w:r>
+              <w:t>document.</w:t>
+            </w:r>
+            <w:r>
+              <w:t>getElementsByTagName</w:t>
+            </w:r>
+            <w:proofErr w:type="spellEnd"/>
+            <w:r>
+              <w:t>(“tag name”)</w:t>
+            </w:r>
+            <w:r>
+              <w:t xml:space="preserve"> // returns an HTML collection</w:t>
+            </w:r>
+          </w:p>
+          <w:p/>
+          <w:p>
+            <w:proofErr w:type="spellStart"/>
+            <w:r>
+              <w:t>document.</w:t>
+            </w:r>
+            <w:r>
+              <w:t>querySelector</w:t>
+            </w:r>
+            <w:proofErr w:type="spellEnd"/>
+            <w:r>
+              <w:t>(“”)//</w:t>
+            </w:r>
+            <w:proofErr w:type="spellStart"/>
+            <w:r>
+              <w:t>css</w:t>
+            </w:r>
+            <w:proofErr w:type="spellEnd"/>
+            <w:r>
+              <w:t xml:space="preserve"> like selector</w:t>
+            </w:r>
+          </w:p>
+          <w:p>
+            <w:proofErr w:type="spellStart"/>
+            <w:r>
+              <w:t>document.querySelector</w:t>
+            </w:r>
+            <w:proofErr w:type="spellEnd"/>
+            <w:r>
+              <w:t>(“</w:t>
+            </w:r>
+            <w:r>
+              <w:t>.header</w:t>
+            </w:r>
+            <w:r>
+              <w:t>”)</w:t>
+            </w:r>
+            <w:r>
+              <w:t xml:space="preserve"> OR </w:t>
+            </w:r>
+            <w:proofErr w:type="spellStart"/>
+            <w:r>
+              <w:t>querySelector</w:t>
+            </w:r>
+            <w:proofErr w:type="spellEnd"/>
+            <w:r>
+              <w:t>(“</w:t>
+            </w:r>
+            <w:r>
+              <w:t>#quote</w:t>
+            </w:r>
+            <w:r>
+              <w:t>”)</w:t>
+            </w:r>
+            <w:r>
+              <w:t xml:space="preserve"> //gives the first match</w:t>
+            </w:r>
+          </w:p>
+          <w:p/>
+          <w:p>
+            <w:proofErr w:type="spellStart"/>
+            <w:r>
+              <w:t>document.querySelector</w:t>
+            </w:r>
+            <w:r>
+              <w:t>All</w:t>
+            </w:r>
+            <w:proofErr w:type="spellEnd"/>
+            <w:r>
+              <w:t>(“”)</w:t>
+            </w:r>
+            <w:r>
+              <w:t>//returns all</w:t>
+            </w:r>
+          </w:p>
+        </w:tc>
+      </w:tr>
+      <w:tr>
+        <w:tc>
+          <w:tcPr>
+            <w:tcW w:w="1345" w:type="dxa"/>
+          </w:tcPr>
+          <w:p>
+            <w:pPr>
+              <w:pStyle w:val="ListParagraph"/>
+              <w:numPr>
+                <w:ilvl w:val="0"/>
+                <w:numId w:val="1"/>
+              </w:numPr>
+            </w:pPr>
+            <w:r>
+              <w:lastRenderedPageBreak/>
+              <w:t>182</w:t>
+            </w:r>
+          </w:p>
+        </w:tc>
+        <w:tc>
+          <w:tcPr>
+            <w:tcW w:w="2700" w:type="dxa"/>
+          </w:tcPr>
+          <w:p>
+            <w:r>
+              <w:t>Styling by element</w:t>
+            </w:r>
+          </w:p>
+        </w:tc>
+        <w:tc>
+          <w:tcPr>
+            <w:tcW w:w="5305" w:type="dxa"/>
+          </w:tcPr>
+          <w:p>
+            <w:r>
+              <w:t xml:space="preserve">Var tag = </w:t>
+            </w:r>
+            <w:proofErr w:type="spellStart"/>
+            <w:r>
+              <w:t>document.getElementById</w:t>
+            </w:r>
+            <w:proofErr w:type="spellEnd"/>
+            <w:r>
+              <w:t>(“head”)</w:t>
+            </w:r>
+          </w:p>
+          <w:p/>
+          <w:p>
+            <w:proofErr w:type="spellStart"/>
+            <w:r>
+              <w:t>Tag.style</w:t>
+            </w:r>
+            <w:proofErr w:type="spellEnd"/>
+            <w:r>
+              <w:t xml:space="preserve"> (this is a huge collection of possible styles)</w:t>
+            </w:r>
+          </w:p>
+          <w:p/>
+          <w:p>
+            <w:proofErr w:type="spellStart"/>
+            <w:r>
+              <w:t>Tag.style.color</w:t>
+            </w:r>
+            <w:proofErr w:type="spellEnd"/>
+            <w:r>
+              <w:t>=”Blue”</w:t>
+            </w:r>
+          </w:p>
+          <w:p/>
+          <w:p>
+            <w:r>
+              <w:t xml:space="preserve">However, one of the problems is that when we select a element and want to put multiple styles on it we would have to write multiple lines of the same thing. That would make a WET CODE. So to solve that in CSS we use the class property and we can add this to that element we </w:t>
+            </w:r>
+            <w:proofErr w:type="spellStart"/>
+            <w:r>
+              <w:t>choosen</w:t>
+            </w:r>
+            <w:proofErr w:type="spellEnd"/>
+            <w:r>
+              <w:t xml:space="preserve"> using JS.</w:t>
+            </w:r>
+          </w:p>
+          <w:p>
+            <w:r>
+              <w:t>.class{</w:t>
+            </w:r>
+          </w:p>
+          <w:p>
+            <w:r>
+              <w:t>All the CSS here</w:t>
+            </w:r>
+          </w:p>
+          <w:p>
+            <w:r>
+              <w:t>}</w:t>
+            </w:r>
+          </w:p>
+          <w:p/>
+          <w:p>
+            <w:r>
+              <w:t>Add the class to the element</w:t>
+            </w:r>
+          </w:p>
+          <w:p>
+            <w:proofErr w:type="spellStart"/>
+            <w:r>
+              <w:t>Tag.classList.add</w:t>
+            </w:r>
+            <w:proofErr w:type="spellEnd"/>
+            <w:r>
+              <w:t>(“class name”)</w:t>
+            </w:r>
+          </w:p>
+          <w:p/>
+          <w:p>
+            <w:r>
+              <w:t>Toggle on / off</w:t>
+            </w:r>
+          </w:p>
+          <w:p>
+            <w:proofErr w:type="spellStart"/>
+            <w:r>
+              <w:t>Tag.classList.</w:t>
+            </w:r>
+            <w:r>
+              <w:t>toggle</w:t>
+            </w:r>
+            <w:proofErr w:type="spellEnd"/>
+            <w:r>
+              <w:t>(“class name”)</w:t>
+            </w:r>
+          </w:p>
+          <w:p/>
+          <w:p>
+            <w:r>
+              <w:t xml:space="preserve">Remove </w:t>
+            </w:r>
+          </w:p>
+          <w:p>
+            <w:proofErr w:type="spellStart"/>
+            <w:r>
+              <w:t>Tag.classList.</w:t>
+            </w:r>
+            <w:r>
+              <w:t>remove</w:t>
+            </w:r>
+            <w:proofErr w:type="spellEnd"/>
+            <w:r>
+              <w:t>(“class name”)</w:t>
+            </w:r>
+          </w:p>
+          <w:p/>
+        </w:tc>
+      </w:tr>
+      <w:tr>
+        <w:tc>
+          <w:tcPr>
+            <w:tcW w:w="1345" w:type="dxa"/>
+          </w:tcPr>
+          <w:p>
+            <w:pPr>
+              <w:pStyle w:val="ListParagraph"/>
+              <w:numPr>
+                <w:ilvl w:val="0"/>
+                <w:numId w:val="1"/>
+              </w:numPr>
+            </w:pPr>
+            <w:r>
+              <w:t>183</w:t>
+            </w:r>
+          </w:p>
+        </w:tc>
+        <w:tc>
+          <w:tcPr>
+            <w:tcW w:w="2700" w:type="dxa"/>
+          </w:tcPr>
+          <w:p>
+            <w:r>
+              <w:t>Manipulating text using JS</w:t>
+            </w:r>
+          </w:p>
+        </w:tc>
+        <w:tc>
+          <w:tcPr>
+            <w:tcW w:w="5305" w:type="dxa"/>
+          </w:tcPr>
+          <w:p>
+            <w:proofErr w:type="spellStart"/>
+            <w:r>
+              <w:t>Tag.textContent</w:t>
+            </w:r>
+            <w:proofErr w:type="spellEnd"/>
+            <w:r>
+              <w:t xml:space="preserve"> //Gives you all the text content inside the tag.</w:t>
+            </w:r>
+            <w:r>
+              <w:t xml:space="preserve"> Removes if any tags are inside the content</w:t>
+            </w:r>
+          </w:p>
+          <w:p/>
+          <w:p>
+            <w:r>
+              <w:t>We can manipulate this using</w:t>
+            </w:r>
+          </w:p>
+          <w:p>
+            <w:proofErr w:type="spellStart"/>
+            <w:r>
+              <w:t>Tag.textContent</w:t>
+            </w:r>
+            <w:proofErr w:type="spellEnd"/>
+            <w:r>
+              <w:t xml:space="preserve"> = “</w:t>
+            </w:r>
+            <w:proofErr w:type="spellStart"/>
+            <w:r>
+              <w:t>bla</w:t>
+            </w:r>
+            <w:proofErr w:type="spellEnd"/>
+            <w:r>
+              <w:t xml:space="preserve"> </w:t>
+            </w:r>
+            <w:proofErr w:type="spellStart"/>
+            <w:r>
+              <w:t>bla</w:t>
+            </w:r>
+            <w:proofErr w:type="spellEnd"/>
+            <w:r>
+              <w:t>”</w:t>
+            </w:r>
+          </w:p>
+          <w:p/>
+          <w:p>
+            <w:proofErr w:type="spellStart"/>
+            <w:r>
+              <w:t>Tag,innerHTML</w:t>
+            </w:r>
+            <w:proofErr w:type="spellEnd"/>
+            <w:r>
+              <w:t xml:space="preserve"> // same thing but doesn’t remove tags</w:t>
+            </w:r>
+          </w:p>
+        </w:tc>
+      </w:tr>
+      <w:tr>
+        <w:tc>
+          <w:tcPr>
+            <w:tcW w:w="1345" w:type="dxa"/>
+          </w:tcPr>
+          <w:p>
+            <w:pPr>
+              <w:pStyle w:val="ListParagraph"/>
+              <w:numPr>
+                <w:ilvl w:val="0"/>
+                <w:numId w:val="1"/>
+              </w:numPr>
+            </w:pPr>
+            <w:r>
+              <w:t>184</w:t>
+            </w:r>
+          </w:p>
+        </w:tc>
+        <w:tc>
+          <w:tcPr>
+            <w:tcW w:w="2700" w:type="dxa"/>
+          </w:tcPr>
+          <w:p>
+            <w:r>
+              <w:t>Get and set attribute</w:t>
+            </w:r>
+          </w:p>
+        </w:tc>
+        <w:tc>
+          <w:tcPr>
+            <w:tcW w:w="5305" w:type="dxa"/>
+          </w:tcPr>
+          <w:p>
+            <w:proofErr w:type="spellStart"/>
+            <w:r>
+              <w:t>getAttribute</w:t>
+            </w:r>
+            <w:proofErr w:type="spellEnd"/>
+            <w:r>
+              <w:t>(“ ”) //gets the value of the specific attribute.</w:t>
+            </w:r>
+          </w:p>
+          <w:p/>
+          <w:p>
+            <w:proofErr w:type="spellStart"/>
+            <w:r>
+              <w:t>setAttribute</w:t>
+            </w:r>
+            <w:proofErr w:type="spellEnd"/>
+            <w:r>
+              <w:t>(“ attribute”, “with what”)</w:t>
+            </w:r>
+          </w:p>
+          <w:p/>
+          <w:p>
+            <w:r>
+              <w:t xml:space="preserve">ex: tag = </w:t>
+            </w:r>
+            <w:proofErr w:type="spellStart"/>
+            <w:r>
+              <w:t>document.getElementByTagName</w:t>
+            </w:r>
+            <w:proofErr w:type="spellEnd"/>
+            <w:r>
+              <w:t>(“</w:t>
+            </w:r>
+            <w:proofErr w:type="spellStart"/>
+            <w:r>
+              <w:t>img</w:t>
+            </w:r>
+            <w:proofErr w:type="spellEnd"/>
+            <w:r>
+              <w:t>”)</w:t>
+            </w:r>
+          </w:p>
+          <w:p/>
+          <w:p>
+            <w:proofErr w:type="spellStart"/>
+            <w:r>
+              <w:t>tag.setAttribute</w:t>
+            </w:r>
+            <w:proofErr w:type="spellEnd"/>
+            <w:r>
+              <w:t>(“</w:t>
+            </w:r>
+            <w:proofErr w:type="spellStart"/>
+            <w:r>
+              <w:t>src</w:t>
+            </w:r>
+            <w:proofErr w:type="spellEnd"/>
+            <w:r>
+              <w:t>”, “</w:t>
+            </w:r>
+            <w:proofErr w:type="spellStart"/>
+            <w:r>
+              <w:t>banana.img</w:t>
+            </w:r>
+            <w:proofErr w:type="spellEnd"/>
+            <w:r>
+              <w:t>”)</w:t>
+            </w:r>
+          </w:p>
+        </w:tc>
+      </w:tr>
+      <w:tr>
+        <w:tc>
+          <w:tcPr>
+            <w:tcW w:w="1345" w:type="dxa"/>
+          </w:tcPr>
+          <w:p>
+            <w:pPr>
+              <w:pStyle w:val="ListParagraph"/>
+              <w:numPr>
+                <w:ilvl w:val="0"/>
+                <w:numId w:val="1"/>
+              </w:numPr>
+            </w:pPr>
+            <w:r>
+              <w:lastRenderedPageBreak/>
+              <w:t>187</w:t>
+            </w:r>
+          </w:p>
+        </w:tc>
+        <w:tc>
+          <w:tcPr>
+            <w:tcW w:w="2700" w:type="dxa"/>
+          </w:tcPr>
+          <w:p>
+            <w:r>
+              <w:t>Event listener</w:t>
+            </w:r>
+          </w:p>
+        </w:tc>
+        <w:tc>
+          <w:tcPr>
+            <w:tcW w:w="5305" w:type="dxa"/>
+          </w:tcPr>
+          <w:p>
+            <w:proofErr w:type="spellStart"/>
+            <w:r>
+              <w:t>Element.addEventListerner</w:t>
+            </w:r>
+            <w:proofErr w:type="spellEnd"/>
+            <w:r>
+              <w:t>(</w:t>
+            </w:r>
+            <w:r>
+              <w:t>“</w:t>
+            </w:r>
+            <w:r>
+              <w:t>type</w:t>
+            </w:r>
+            <w:r>
+              <w:t>”</w:t>
+            </w:r>
+            <w:r>
+              <w:t>, function)</w:t>
+            </w:r>
+          </w:p>
+        </w:tc>
+      </w:tr>
+      <w:tr>
+        <w:tc>
+          <w:tcPr>
+            <w:tcW w:w="1345" w:type="dxa"/>
+          </w:tcPr>
+          <w:p>
+            <w:pPr>
+              <w:pStyle w:val="ListParagraph"/>
+              <w:numPr>
+                <w:ilvl w:val="0"/>
+                <w:numId w:val="1"/>
+              </w:numPr>
+            </w:pPr>
+            <w:r>
+              <w:t>193</w:t>
+            </w:r>
+          </w:p>
+        </w:tc>
+        <w:tc>
+          <w:tcPr>
+            <w:tcW w:w="2700" w:type="dxa"/>
+          </w:tcPr>
+          <w:p>
+            <w:r>
+              <w:t>Other events</w:t>
+            </w:r>
+          </w:p>
+        </w:tc>
+        <w:tc>
+          <w:tcPr>
+            <w:tcW w:w="5305" w:type="dxa"/>
+          </w:tcPr>
+          <w:p>
+            <w:r>
+              <w:t>There are many events. Go to MDN for more.</w:t>
+            </w:r>
+          </w:p>
+          <w:p>
+            <w:proofErr w:type="spellStart"/>
+            <w:r>
+              <w:t>Mouseover,mouseout</w:t>
+            </w:r>
+            <w:proofErr w:type="spellEnd"/>
+            <w:r>
+              <w:t xml:space="preserve"> </w:t>
+            </w:r>
+            <w:proofErr w:type="spellStart"/>
+            <w:r>
+              <w:t>etc</w:t>
+            </w:r>
+            <w:proofErr w:type="spellEnd"/>
+          </w:p>
+          <w:p/>
+          <w:p>
+            <w:hyperlink r:id="rId5" w:history="1">
+              <w:r>
+                <w:rPr>
+                  <w:rStyle w:val="Hyperlink"/>
+                </w:rPr>
+                <w:t>https://developer.mozilla.org/en-US/docs/Web/Events</w:t>
+              </w:r>
+            </w:hyperlink>
           </w:p>
         </w:tc>
       </w:tr>
@@ -2419,6 +3148,18 @@
       </w:tblBorders>
     </w:tblPr>
   </w:style>
+  <w:style w:type="character" w:styleId="Hyperlink">
+    <w:name w:val="Hyperlink"/>
+    <w:basedOn w:val="DefaultParagraphFont"/>
+    <w:uiPriority w:val="99"/>
+    <w:semiHidden/>
+    <w:unhideWhenUsed/>
+    <w:rsid w:val="004D6410"/>
+    <w:rPr>
+      <w:color w:val="0000FF"/>
+      <w:u w:val="single"/>
+    </w:rPr>
+  </w:style>
 </w:styles>
 </file>
 

</xml_diff>

<commit_message>
Added the adding and delete functionality.
</commit_message>
<xml_diff>
--- a/JavaScript cheat sheet.docx
+++ b/JavaScript cheat sheet.docx
@@ -20,9 +20,9 @@
         <w:tblLook w:val="04A0" w:firstRow="1" w:lastRow="0" w:firstColumn="1" w:lastColumn="0" w:noHBand="0" w:noVBand="1"/>
       </w:tblPr>
       <w:tblGrid>
-        <w:gridCol w:w="1345"/>
-        <w:gridCol w:w="2700"/>
-        <w:gridCol w:w="5305"/>
+        <w:gridCol w:w="1330"/>
+        <w:gridCol w:w="2657"/>
+        <w:gridCol w:w="5363"/>
       </w:tblGrid>
       <w:tr>
         <w:tc>
@@ -147,8 +147,13 @@
             <w:tcW w:w="5305" w:type="dxa"/>
           </w:tcPr>
           <w:p>
-            <w:r>
-              <w:t>Javascript has 5 data types.</w:t>
+            <w:proofErr w:type="spellStart"/>
+            <w:r>
+              <w:t>Javascript</w:t>
+            </w:r>
+            <w:proofErr w:type="spellEnd"/>
+            <w:r>
+              <w:t xml:space="preserve"> has 5 data types.</w:t>
             </w:r>
           </w:p>
           <w:p>
@@ -172,7 +177,15 @@
               </w:numPr>
             </w:pPr>
             <w:r>
-              <w:t>Strings ( “ ” )</w:t>
+              <w:t xml:space="preserve">Strings </w:t>
+            </w:r>
+            <w:proofErr w:type="gramStart"/>
+            <w:r>
+              <w:t>( “</w:t>
+            </w:r>
+            <w:proofErr w:type="gramEnd"/>
+            <w:r>
+              <w:t xml:space="preserve"> ” )</w:t>
             </w:r>
           </w:p>
           <w:p>
@@ -242,8 +255,13 @@
             <w:tcW w:w="2700" w:type="dxa"/>
           </w:tcPr>
           <w:p>
-            <w:r>
-              <w:t>jS escape characters</w:t>
+            <w:proofErr w:type="spellStart"/>
+            <w:r>
+              <w:t>jS</w:t>
+            </w:r>
+            <w:proofErr w:type="spellEnd"/>
+            <w:r>
+              <w:t xml:space="preserve"> escape characters</w:t>
             </w:r>
           </w:p>
         </w:tc>
@@ -261,7 +279,20 @@
           </w:p>
           <w:p>
             <w:r>
-              <w:t>Ex: “Hello I am \“ maruf\”  ”</w:t>
+              <w:t xml:space="preserve">Ex: “Hello I am </w:t>
+            </w:r>
+            <w:proofErr w:type="gramStart"/>
+            <w:r>
+              <w:t xml:space="preserve">\“ </w:t>
+            </w:r>
+            <w:proofErr w:type="spellStart"/>
+            <w:r>
+              <w:t>maruf</w:t>
+            </w:r>
+            <w:proofErr w:type="spellEnd"/>
+            <w:proofErr w:type="gramEnd"/>
+            <w:r>
+              <w:t>\”  ”</w:t>
             </w:r>
           </w:p>
         </w:tc>
@@ -297,7 +328,15 @@
           </w:tcPr>
           <w:p>
             <w:r>
-              <w:t xml:space="preserve">To make  a variable we use </w:t>
+              <w:t xml:space="preserve">To </w:t>
+            </w:r>
+            <w:proofErr w:type="gramStart"/>
+            <w:r>
+              <w:t>make  a</w:t>
+            </w:r>
+            <w:proofErr w:type="gramEnd"/>
+            <w:r>
+              <w:t xml:space="preserve"> variable we use </w:t>
             </w:r>
           </w:p>
           <w:p>
@@ -309,7 +348,15 @@
               <w:t>var</w:t>
             </w:r>
             <w:r>
-              <w:t xml:space="preserve"> VariableName = value</w:t>
+              <w:t xml:space="preserve"> </w:t>
+            </w:r>
+            <w:proofErr w:type="spellStart"/>
+            <w:r>
+              <w:t>VariableName</w:t>
+            </w:r>
+            <w:proofErr w:type="spellEnd"/>
+            <w:r>
+              <w:t xml:space="preserve"> = value</w:t>
             </w:r>
           </w:p>
           <w:p>
@@ -370,10 +417,28 @@
               </w:numPr>
             </w:pPr>
             <w:r>
-              <w:t xml:space="preserve">The location is defined it cant be changed however when It comes to </w:t>
-            </w:r>
-            <w:r>
-              <w:t>reference we cant change it.</w:t>
+              <w:t xml:space="preserve">The location is defined it </w:t>
+            </w:r>
+            <w:proofErr w:type="spellStart"/>
+            <w:proofErr w:type="gramStart"/>
+            <w:r>
+              <w:t>cant</w:t>
+            </w:r>
+            <w:proofErr w:type="spellEnd"/>
+            <w:proofErr w:type="gramEnd"/>
+            <w:r>
+              <w:t xml:space="preserve"> be changed however when It comes to </w:t>
+            </w:r>
+            <w:r>
+              <w:t xml:space="preserve">reference we </w:t>
+            </w:r>
+            <w:proofErr w:type="spellStart"/>
+            <w:r>
+              <w:t>cant</w:t>
+            </w:r>
+            <w:proofErr w:type="spellEnd"/>
+            <w:r>
+              <w:t xml:space="preserve"> change it.</w:t>
             </w:r>
           </w:p>
           <w:p>
@@ -397,7 +462,15 @@
               </w:numPr>
             </w:pPr>
             <w:r>
-              <w:t>Var and let can be undefined const cant.</w:t>
+              <w:t xml:space="preserve">Var and let can be undefined const </w:t>
+            </w:r>
+            <w:proofErr w:type="gramStart"/>
+            <w:r>
+              <w:t>cant</w:t>
+            </w:r>
+            <w:proofErr w:type="gramEnd"/>
+            <w:r>
+              <w:t>.</w:t>
             </w:r>
           </w:p>
           <w:p>
@@ -409,7 +482,17 @@
               </w:numPr>
             </w:pPr>
             <w:r>
-              <w:t>Const and let cant be redeclared.</w:t>
+              <w:t xml:space="preserve">Const and let </w:t>
+            </w:r>
+            <w:proofErr w:type="spellStart"/>
+            <w:proofErr w:type="gramStart"/>
+            <w:r>
+              <w:t>cant</w:t>
+            </w:r>
+            <w:proofErr w:type="spellEnd"/>
+            <w:proofErr w:type="gramEnd"/>
+            <w:r>
+              <w:t xml:space="preserve"> be redeclared.</w:t>
             </w:r>
           </w:p>
         </w:tc>
@@ -456,7 +539,15 @@
               <w:t>creates</w:t>
             </w:r>
             <w:r>
-              <w:t xml:space="preserve"> an error where as,</w:t>
+              <w:t xml:space="preserve"> an error </w:t>
+            </w:r>
+            <w:proofErr w:type="spellStart"/>
+            <w:r>
+              <w:t>where as</w:t>
+            </w:r>
+            <w:proofErr w:type="spellEnd"/>
+            <w:r>
+              <w:t>,</w:t>
             </w:r>
           </w:p>
           <w:p/>
@@ -467,7 +558,15 @@
           </w:p>
           <w:p>
             <w:r>
-              <w:t>Var cat = “abc”</w:t>
+              <w:t>Var cat = “</w:t>
+            </w:r>
+            <w:proofErr w:type="spellStart"/>
+            <w:r>
+              <w:t>abc</w:t>
+            </w:r>
+            <w:proofErr w:type="spellEnd"/>
+            <w:r>
+              <w:t>”</w:t>
             </w:r>
           </w:p>
           <w:p/>
@@ -534,8 +633,13 @@
             <w:tcW w:w="2700" w:type="dxa"/>
           </w:tcPr>
           <w:p>
-            <w:r>
-              <w:t>Promt(“value”)</w:t>
+            <w:proofErr w:type="spellStart"/>
+            <w:r>
+              <w:t>Promt</w:t>
+            </w:r>
+            <w:proofErr w:type="spellEnd"/>
+            <w:r>
+              <w:t>(“value”)</w:t>
             </w:r>
           </w:p>
         </w:tc>
@@ -653,8 +757,26 @@
           </w:tcPr>
           <w:p>
             <w:r>
-              <w:t>Function giveName (arguemnts){</w:t>
-            </w:r>
+              <w:t xml:space="preserve">Function </w:t>
+            </w:r>
+            <w:proofErr w:type="spellStart"/>
+            <w:r>
+              <w:t>giveName</w:t>
+            </w:r>
+            <w:proofErr w:type="spellEnd"/>
+            <w:r>
+              <w:t xml:space="preserve"> (</w:t>
+            </w:r>
+            <w:proofErr w:type="spellStart"/>
+            <w:r>
+              <w:t>arguemnts</w:t>
+            </w:r>
+            <w:proofErr w:type="spellEnd"/>
+            <w:proofErr w:type="gramStart"/>
+            <w:r>
+              <w:t>){</w:t>
+            </w:r>
+            <w:proofErr w:type="gramEnd"/>
           </w:p>
           <w:p/>
           <w:p>
@@ -663,20 +785,46 @@
             </w:r>
           </w:p>
           <w:p>
+            <w:proofErr w:type="spellStart"/>
             <w:r>
               <w:lastRenderedPageBreak/>
-              <w:t>giveName(argument);</w:t>
-            </w:r>
-          </w:p>
-          <w:p/>
-          <w:p>
-            <w:r>
-              <w:t>ex:  function area (len, width){</w:t>
-            </w:r>
-          </w:p>
-          <w:p>
-            <w:r>
-              <w:t>console.log(len*width);</w:t>
+              <w:t>giveName</w:t>
+            </w:r>
+            <w:proofErr w:type="spellEnd"/>
+            <w:r>
+              <w:t>(argument);</w:t>
+            </w:r>
+          </w:p>
+          <w:p/>
+          <w:p>
+            <w:r>
+              <w:t>ex:  function area (</w:t>
+            </w:r>
+            <w:proofErr w:type="spellStart"/>
+            <w:r>
+              <w:t>len</w:t>
+            </w:r>
+            <w:proofErr w:type="spellEnd"/>
+            <w:r>
+              <w:t xml:space="preserve">, </w:t>
+            </w:r>
+            <w:proofErr w:type="gramStart"/>
+            <w:r>
+              <w:t>width){</w:t>
+            </w:r>
+            <w:proofErr w:type="gramEnd"/>
+          </w:p>
+          <w:p>
+            <w:r>
+              <w:t>console.log(</w:t>
+            </w:r>
+            <w:proofErr w:type="spellStart"/>
+            <w:r>
+              <w:t>len</w:t>
+            </w:r>
+            <w:proofErr w:type="spellEnd"/>
+            <w:r>
+              <w:t>*width);</w:t>
             </w:r>
           </w:p>
           <w:p>
@@ -686,8 +834,13 @@
           </w:p>
           <w:p/>
           <w:p>
-            <w:r>
-              <w:t>Area(5,6);</w:t>
+            <w:proofErr w:type="gramStart"/>
+            <w:r>
+              <w:t>Area(</w:t>
+            </w:r>
+            <w:proofErr w:type="gramEnd"/>
+            <w:r>
+              <w:t>5,6);</w:t>
             </w:r>
           </w:p>
           <w:p>
@@ -704,11 +857,16 @@
           </w:p>
           <w:p>
             <w:r>
-              <w:t>We can also return same as java.</w:t>
+              <w:t xml:space="preserve">We can also return same as </w:t>
+            </w:r>
+            <w:proofErr w:type="gramStart"/>
+            <w:r>
+              <w:t>java.</w:t>
             </w:r>
             <w:r>
               <w:t>.</w:t>
             </w:r>
+            <w:proofErr w:type="gramEnd"/>
           </w:p>
           <w:p/>
           <w:p>
@@ -717,8 +875,21 @@
             </w:r>
           </w:p>
           <w:p>
-            <w:r>
-              <w:t>Fucntion expression: assigning the function to a variable. Thus reassigning the variable would end delete the function.</w:t>
+            <w:proofErr w:type="spellStart"/>
+            <w:r>
+              <w:t>Fucntion</w:t>
+            </w:r>
+            <w:proofErr w:type="spellEnd"/>
+            <w:r>
+              <w:t xml:space="preserve"> expression: assigning the function to a variable. </w:t>
+            </w:r>
+            <w:proofErr w:type="gramStart"/>
+            <w:r>
+              <w:t>Thus</w:t>
+            </w:r>
+            <w:proofErr w:type="gramEnd"/>
+            <w:r>
+              <w:t xml:space="preserve"> reassigning the variable would end delete the function.</w:t>
             </w:r>
           </w:p>
         </w:tc>
@@ -747,8 +918,26 @@
             <w:tcW w:w="2700" w:type="dxa"/>
           </w:tcPr>
           <w:p>
-            <w:r>
-              <w:t>SetInterval(method, time in ms)</w:t>
+            <w:proofErr w:type="spellStart"/>
+            <w:proofErr w:type="gramStart"/>
+            <w:r>
+              <w:t>SetInterval</w:t>
+            </w:r>
+            <w:proofErr w:type="spellEnd"/>
+            <w:r>
+              <w:t>(</w:t>
+            </w:r>
+            <w:proofErr w:type="gramEnd"/>
+            <w:r>
+              <w:t xml:space="preserve">method, time in </w:t>
+            </w:r>
+            <w:proofErr w:type="spellStart"/>
+            <w:r>
+              <w:t>ms</w:t>
+            </w:r>
+            <w:proofErr w:type="spellEnd"/>
+            <w:r>
+              <w:t>)</w:t>
             </w:r>
           </w:p>
         </w:tc>
@@ -774,8 +963,21 @@
           </w:p>
           <w:p/>
           <w:p>
-            <w:r>
-              <w:t>setInterval(function(){</w:t>
+            <w:proofErr w:type="spellStart"/>
+            <w:r>
+              <w:t>setInterval</w:t>
+            </w:r>
+            <w:proofErr w:type="spellEnd"/>
+            <w:r>
+              <w:t>(</w:t>
+            </w:r>
+            <w:proofErr w:type="gramStart"/>
+            <w:r>
+              <w:t>function(</w:t>
+            </w:r>
+            <w:proofErr w:type="gramEnd"/>
+            <w:r>
+              <w:t>){</w:t>
             </w:r>
           </w:p>
           <w:p>
@@ -829,12 +1031,25 @@
           </w:p>
           <w:p>
             <w:r>
-              <w:t>it supports dynamic addition. 2 legnth array. Want to add a new item?</w:t>
-            </w:r>
-          </w:p>
-          <w:p>
-            <w:r>
-              <w:t>Array[2] = “mango”;</w:t>
+              <w:t xml:space="preserve">it supports dynamic addition. 2 </w:t>
+            </w:r>
+            <w:proofErr w:type="spellStart"/>
+            <w:r>
+              <w:t>legnth</w:t>
+            </w:r>
+            <w:proofErr w:type="spellEnd"/>
+            <w:r>
+              <w:t xml:space="preserve"> array. Want to add a new item?</w:t>
+            </w:r>
+          </w:p>
+          <w:p>
+            <w:proofErr w:type="gramStart"/>
+            <w:r>
+              <w:t>Array[</w:t>
+            </w:r>
+            <w:proofErr w:type="gramEnd"/>
+            <w:r>
+              <w:t>2] = “mango”;</w:t>
             </w:r>
           </w:p>
           <w:p>
@@ -882,23 +1097,51 @@
             <w:tcW w:w="5305" w:type="dxa"/>
           </w:tcPr>
           <w:p>
-            <w:r>
-              <w:t>Array.push(“content”) &lt;= same as list</w:t>
-            </w:r>
-          </w:p>
-          <w:p>
-            <w:r>
-              <w:t>Array.pop(“content”) &lt;= same as list</w:t>
-            </w:r>
-          </w:p>
-          <w:p>
-            <w:r>
-              <w:t>Array.shift(); &lt;= pops the leftmost element and returns it.</w:t>
-            </w:r>
-          </w:p>
-          <w:p>
-            <w:r>
-              <w:t>Array.unshift(“value”); &lt;= pushes the value in the leftmost element (array[0])</w:t>
+            <w:proofErr w:type="spellStart"/>
+            <w:r>
+              <w:t>Array.push</w:t>
+            </w:r>
+            <w:proofErr w:type="spellEnd"/>
+            <w:r>
+              <w:t>(“content”) &lt;= same as list</w:t>
+            </w:r>
+          </w:p>
+          <w:p>
+            <w:proofErr w:type="spellStart"/>
+            <w:r>
+              <w:t>Array.pop</w:t>
+            </w:r>
+            <w:proofErr w:type="spellEnd"/>
+            <w:r>
+              <w:t>(“content”) &lt;= same as list</w:t>
+            </w:r>
+          </w:p>
+          <w:p>
+            <w:proofErr w:type="spellStart"/>
+            <w:r>
+              <w:t>Array.shift</w:t>
+            </w:r>
+            <w:proofErr w:type="spellEnd"/>
+            <w:r>
+              <w:t>(); &lt;= pops the leftmost element and returns it.</w:t>
+            </w:r>
+          </w:p>
+          <w:p>
+            <w:proofErr w:type="spellStart"/>
+            <w:r>
+              <w:t>Array.unshift</w:t>
+            </w:r>
+            <w:proofErr w:type="spellEnd"/>
+            <w:r>
+              <w:t>(“value”); &lt;= pushes the value in the leftmost element (</w:t>
+            </w:r>
+            <w:proofErr w:type="gramStart"/>
+            <w:r>
+              <w:t>array[</w:t>
+            </w:r>
+            <w:proofErr w:type="gramEnd"/>
+            <w:r>
+              <w:t>0])</w:t>
             </w:r>
           </w:p>
         </w:tc>
@@ -926,8 +1169,13 @@
             <w:tcW w:w="2700" w:type="dxa"/>
           </w:tcPr>
           <w:p>
-            <w:r>
-              <w:t>forEach(parameters)</w:t>
+            <w:proofErr w:type="spellStart"/>
+            <w:r>
+              <w:t>forEach</w:t>
+            </w:r>
+            <w:proofErr w:type="spellEnd"/>
+            <w:r>
+              <w:t>(parameters)</w:t>
             </w:r>
           </w:p>
         </w:tc>
@@ -959,9 +1207,19 @@
             </w:r>
           </w:p>
           <w:p>
-            <w:r>
-              <w:t>Array.forEach(a){</w:t>
-            </w:r>
+            <w:proofErr w:type="spellStart"/>
+            <w:r>
+              <w:t>Array.forEach</w:t>
+            </w:r>
+            <w:proofErr w:type="spellEnd"/>
+            <w:r>
+              <w:t>(a</w:t>
+            </w:r>
+            <w:proofErr w:type="gramStart"/>
+            <w:r>
+              <w:t>){</w:t>
+            </w:r>
+            <w:proofErr w:type="gramEnd"/>
           </w:p>
           <w:p>
             <w:r>
@@ -970,7 +1228,6 @@
           </w:p>
           <w:p>
             <w:r>
-              <w:lastRenderedPageBreak/>
               <w:t>}</w:t>
             </w:r>
           </w:p>
@@ -1011,7 +1268,31 @@
           </w:tcPr>
           <w:p>
             <w:r>
-              <w:t>Just calling the function wouldn’t execte the code however when we say function()then the code is ececuted.</w:t>
+              <w:t xml:space="preserve">Just calling the function wouldn’t </w:t>
+            </w:r>
+            <w:proofErr w:type="spellStart"/>
+            <w:r>
+              <w:t>execte</w:t>
+            </w:r>
+            <w:proofErr w:type="spellEnd"/>
+            <w:r>
+              <w:t xml:space="preserve"> the code however when we say </w:t>
+            </w:r>
+            <w:proofErr w:type="gramStart"/>
+            <w:r>
+              <w:t>function(</w:t>
+            </w:r>
+            <w:proofErr w:type="gramEnd"/>
+            <w:r>
+              <w:t xml:space="preserve">)then the code is </w:t>
+            </w:r>
+            <w:proofErr w:type="spellStart"/>
+            <w:r>
+              <w:t>ececuted</w:t>
+            </w:r>
+            <w:proofErr w:type="spellEnd"/>
+            <w:r>
+              <w:t>.</w:t>
             </w:r>
           </w:p>
         </w:tc>
@@ -1049,8 +1330,15 @@
             <w:tcW w:w="5305" w:type="dxa"/>
           </w:tcPr>
           <w:p>
-            <w:r>
-              <w:t>Array.prototype.functionName = function(parameter){</w:t>
+            <w:proofErr w:type="spellStart"/>
+            <w:proofErr w:type="gramStart"/>
+            <w:r>
+              <w:t>Array.prototype.functionName</w:t>
+            </w:r>
+            <w:proofErr w:type="spellEnd"/>
+            <w:proofErr w:type="gramEnd"/>
+            <w:r>
+              <w:t xml:space="preserve"> = function(parameter){</w:t>
             </w:r>
           </w:p>
           <w:p>
@@ -1110,8 +1398,13 @@
           <w:p/>
           <w:p>
             <w:r>
-              <w:t>Var person ={</w:t>
-            </w:r>
+              <w:t xml:space="preserve">Var person </w:t>
+            </w:r>
+            <w:proofErr w:type="gramStart"/>
+            <w:r>
+              <w:t>={</w:t>
+            </w:r>
+            <w:proofErr w:type="gramEnd"/>
           </w:p>
           <w:p>
             <w:r>
@@ -1173,7 +1466,20 @@
           </w:p>
           <w:p>
             <w:r>
-              <w:t>Person.name=”asdsad”</w:t>
+              <w:t>Person.name</w:t>
+            </w:r>
+            <w:proofErr w:type="gramStart"/>
+            <w:r>
+              <w:t>=”</w:t>
+            </w:r>
+            <w:proofErr w:type="spellStart"/>
+            <w:r>
+              <w:t>asdsad</w:t>
+            </w:r>
+            <w:proofErr w:type="spellEnd"/>
+            <w:proofErr w:type="gramEnd"/>
+            <w:r>
+              <w:t>”</w:t>
             </w:r>
           </w:p>
           <w:p/>
@@ -1223,8 +1529,13 @@
           </w:p>
           <w:p>
             <w:r>
-              <w:t>Add: function(arguments){</w:t>
-            </w:r>
+              <w:t>Add: function(arguments</w:t>
+            </w:r>
+            <w:proofErr w:type="gramStart"/>
+            <w:r>
+              <w:t>){</w:t>
+            </w:r>
+            <w:proofErr w:type="gramEnd"/>
           </w:p>
           <w:p/>
           <w:p>
@@ -1239,8 +1550,18 @@
           </w:p>
           <w:p/>
           <w:p>
-            <w:r>
-              <w:t>Person.add();</w:t>
+            <w:proofErr w:type="spellStart"/>
+            <w:proofErr w:type="gramStart"/>
+            <w:r>
+              <w:t>Person.add</w:t>
+            </w:r>
+            <w:proofErr w:type="spellEnd"/>
+            <w:r>
+              <w:t>(</w:t>
+            </w:r>
+            <w:proofErr w:type="gramEnd"/>
+            <w:r>
+              <w:t>);</w:t>
             </w:r>
           </w:p>
         </w:tc>
@@ -1295,12 +1616,30 @@
           </w:tcPr>
           <w:p>
             <w:r>
-              <w:t xml:space="preserve">Stands for document object model. Its called a document object model because everything(objects) stays inside the document. </w:t>
-            </w:r>
-          </w:p>
-          <w:p>
-            <w:r>
-              <w:t>Document is the root node or the top level object</w:t>
+              <w:t xml:space="preserve">Stands for document object model. </w:t>
+            </w:r>
+            <w:proofErr w:type="spellStart"/>
+            <w:proofErr w:type="gramStart"/>
+            <w:r>
+              <w:t>Its</w:t>
+            </w:r>
+            <w:proofErr w:type="spellEnd"/>
+            <w:proofErr w:type="gramEnd"/>
+            <w:r>
+              <w:t xml:space="preserve"> called a document object model because everything(objects) stays inside the document. </w:t>
+            </w:r>
+          </w:p>
+          <w:p>
+            <w:r>
+              <w:t xml:space="preserve">Document is the root node or the </w:t>
+            </w:r>
+            <w:proofErr w:type="gramStart"/>
+            <w:r>
+              <w:t>top level</w:t>
+            </w:r>
+            <w:proofErr w:type="gramEnd"/>
+            <w:r>
+              <w:t xml:space="preserve"> object</w:t>
             </w:r>
           </w:p>
         </w:tc>
@@ -1339,31 +1678,55 @@
           </w:tcPr>
           <w:p>
             <w:r>
-              <w:t>Variable = document.quer</w:t>
+              <w:t xml:space="preserve">Variable = </w:t>
+            </w:r>
+            <w:proofErr w:type="spellStart"/>
+            <w:proofErr w:type="gramStart"/>
+            <w:r>
+              <w:t>document.quer</w:t>
             </w:r>
             <w:r>
               <w:t>y</w:t>
             </w:r>
             <w:r>
-              <w:t>Selector(“item name ex: h1”)</w:t>
-            </w:r>
-          </w:p>
-          <w:p>
+              <w:t>Selector</w:t>
+            </w:r>
+            <w:proofErr w:type="spellEnd"/>
+            <w:proofErr w:type="gramEnd"/>
+            <w:r>
+              <w:t>(“item name ex: h1”)</w:t>
+            </w:r>
+          </w:p>
+          <w:p>
+            <w:proofErr w:type="spellStart"/>
+            <w:proofErr w:type="gramStart"/>
             <w:r>
               <w:t>document.</w:t>
             </w:r>
             <w:r>
-              <w:t>getElementById(“id name”) //singular</w:t>
-            </w:r>
-          </w:p>
-          <w:p/>
-          <w:p>
+              <w:t>getElementById</w:t>
+            </w:r>
+            <w:proofErr w:type="spellEnd"/>
+            <w:proofErr w:type="gramEnd"/>
+            <w:r>
+              <w:t>(“id name”) //singular</w:t>
+            </w:r>
+          </w:p>
+          <w:p/>
+          <w:p>
+            <w:proofErr w:type="spellStart"/>
+            <w:proofErr w:type="gramStart"/>
             <w:r>
               <w:lastRenderedPageBreak/>
               <w:t>document.</w:t>
             </w:r>
             <w:r>
-              <w:t>getElementsByClass(“class name”) //</w:t>
+              <w:t>getElementsByClass</w:t>
+            </w:r>
+            <w:proofErr w:type="spellEnd"/>
+            <w:proofErr w:type="gramEnd"/>
+            <w:r>
+              <w:t>(“class name”) //</w:t>
             </w:r>
             <w:r>
               <w:t>return</w:t>
@@ -1372,16 +1735,31 @@
               <w:t xml:space="preserve"> HTML collection</w:t>
             </w:r>
             <w:r>
-              <w:t xml:space="preserve"> (more like array). Cant run for on this. The contents are individual objects.</w:t>
-            </w:r>
-          </w:p>
-          <w:p/>
-          <w:p>
+              <w:t xml:space="preserve"> (more like array). </w:t>
+            </w:r>
+            <w:proofErr w:type="gramStart"/>
+            <w:r>
+              <w:t>Cant</w:t>
+            </w:r>
+            <w:proofErr w:type="gramEnd"/>
+            <w:r>
+              <w:t xml:space="preserve"> run for on this. The contents are individual objects.</w:t>
+            </w:r>
+          </w:p>
+          <w:p/>
+          <w:p>
+            <w:proofErr w:type="spellStart"/>
+            <w:proofErr w:type="gramStart"/>
             <w:r>
               <w:t>document.</w:t>
             </w:r>
             <w:r>
-              <w:t>getElementsByTagName(“tag name”)</w:t>
+              <w:t>getElementsByTagName</w:t>
+            </w:r>
+            <w:proofErr w:type="spellEnd"/>
+            <w:proofErr w:type="gramEnd"/>
+            <w:r>
+              <w:t>(“tag name”)</w:t>
             </w:r>
             <w:r>
               <w:t xml:space="preserve"> // returns an HTML collection</w:t>
@@ -1389,22 +1767,59 @@
           </w:p>
           <w:p/>
           <w:p>
+            <w:proofErr w:type="spellStart"/>
+            <w:proofErr w:type="gramStart"/>
             <w:r>
               <w:t>document.</w:t>
             </w:r>
             <w:r>
-              <w:t>querySelector(“”)//css like selector</w:t>
-            </w:r>
-          </w:p>
-          <w:p>
-            <w:r>
-              <w:t>document.querySelector(“.header”) OR querySelector(“#quote”) //gives the first match</w:t>
-            </w:r>
-          </w:p>
-          <w:p/>
-          <w:p>
-            <w:r>
-              <w:t>document.querySelectorAll(“”)//returns all</w:t>
+              <w:t>querySelector</w:t>
+            </w:r>
+            <w:proofErr w:type="spellEnd"/>
+            <w:proofErr w:type="gramEnd"/>
+            <w:r>
+              <w:t>(“”)//</w:t>
+            </w:r>
+            <w:proofErr w:type="spellStart"/>
+            <w:r>
+              <w:t>css</w:t>
+            </w:r>
+            <w:proofErr w:type="spellEnd"/>
+            <w:r>
+              <w:t xml:space="preserve"> like selector</w:t>
+            </w:r>
+          </w:p>
+          <w:p>
+            <w:proofErr w:type="spellStart"/>
+            <w:proofErr w:type="gramStart"/>
+            <w:r>
+              <w:t>document.querySelector</w:t>
+            </w:r>
+            <w:proofErr w:type="spellEnd"/>
+            <w:proofErr w:type="gramEnd"/>
+            <w:r>
+              <w:t xml:space="preserve">(“.header”) OR </w:t>
+            </w:r>
+            <w:proofErr w:type="spellStart"/>
+            <w:r>
+              <w:t>querySelector</w:t>
+            </w:r>
+            <w:proofErr w:type="spellEnd"/>
+            <w:r>
+              <w:t>(“#quote”) //gives the first match</w:t>
+            </w:r>
+          </w:p>
+          <w:p/>
+          <w:p>
+            <w:proofErr w:type="spellStart"/>
+            <w:proofErr w:type="gramStart"/>
+            <w:r>
+              <w:t>document.querySelectorAll</w:t>
+            </w:r>
+            <w:proofErr w:type="spellEnd"/>
+            <w:proofErr w:type="gramEnd"/>
+            <w:r>
+              <w:t>(“”)//returns all</w:t>
             </w:r>
           </w:p>
         </w:tc>
@@ -1444,31 +1859,82 @@
           </w:tcPr>
           <w:p>
             <w:r>
-              <w:t>Var tag = document.getElementById(“head”)</w:t>
-            </w:r>
-          </w:p>
-          <w:p/>
-          <w:p>
-            <w:r>
-              <w:t>Tag.style (this is a huge collection of possible styles)</w:t>
-            </w:r>
-          </w:p>
-          <w:p/>
-          <w:p>
-            <w:r>
-              <w:t>Tag.style.color=”Blue”</w:t>
-            </w:r>
-          </w:p>
-          <w:p/>
-          <w:p>
-            <w:r>
-              <w:t>However, one of the problems is that when we select a element and want to put multiple styles on it we would have to write multiple lines of the same thing. That would make a WET CODE. So to solve that in CSS we use the class property and we can add this to that element we choosen using JS.</w:t>
-            </w:r>
-          </w:p>
-          <w:p>
-            <w:r>
-              <w:t>.class{</w:t>
-            </w:r>
+              <w:t xml:space="preserve">Var tag = </w:t>
+            </w:r>
+            <w:proofErr w:type="spellStart"/>
+            <w:proofErr w:type="gramStart"/>
+            <w:r>
+              <w:t>document.getElementById</w:t>
+            </w:r>
+            <w:proofErr w:type="spellEnd"/>
+            <w:proofErr w:type="gramEnd"/>
+            <w:r>
+              <w:t>(“head”)</w:t>
+            </w:r>
+          </w:p>
+          <w:p/>
+          <w:p>
+            <w:proofErr w:type="spellStart"/>
+            <w:r>
+              <w:t>Tag.style</w:t>
+            </w:r>
+            <w:proofErr w:type="spellEnd"/>
+            <w:r>
+              <w:t xml:space="preserve"> (this is a huge collection of possible styles)</w:t>
+            </w:r>
+          </w:p>
+          <w:p/>
+          <w:p>
+            <w:proofErr w:type="spellStart"/>
+            <w:proofErr w:type="gramStart"/>
+            <w:r>
+              <w:t>Tag.style.color</w:t>
+            </w:r>
+            <w:proofErr w:type="spellEnd"/>
+            <w:proofErr w:type="gramEnd"/>
+            <w:r>
+              <w:t>=”Blue”</w:t>
+            </w:r>
+          </w:p>
+          <w:p/>
+          <w:p>
+            <w:r>
+              <w:t xml:space="preserve">However, one of the problems is that when we select </w:t>
+            </w:r>
+            <w:proofErr w:type="gramStart"/>
+            <w:r>
+              <w:t>a</w:t>
+            </w:r>
+            <w:proofErr w:type="gramEnd"/>
+            <w:r>
+              <w:t xml:space="preserve"> element and want to put multiple styles on it we would have to write multiple lines of the same thing. That would make a WET CODE. </w:t>
+            </w:r>
+            <w:proofErr w:type="gramStart"/>
+            <w:r>
+              <w:t>So</w:t>
+            </w:r>
+            <w:proofErr w:type="gramEnd"/>
+            <w:r>
+              <w:t xml:space="preserve"> to solve that in CSS we use the class property and we can add this to that element we </w:t>
+            </w:r>
+            <w:proofErr w:type="spellStart"/>
+            <w:r>
+              <w:t>choosen</w:t>
+            </w:r>
+            <w:proofErr w:type="spellEnd"/>
+            <w:r>
+              <w:t xml:space="preserve"> using JS.</w:t>
+            </w:r>
+          </w:p>
+          <w:p>
+            <w:r>
+              <w:t>.</w:t>
+            </w:r>
+            <w:proofErr w:type="gramStart"/>
+            <w:r>
+              <w:t>class{</w:t>
+            </w:r>
+            <w:proofErr w:type="gramEnd"/>
           </w:p>
           <w:p>
             <w:r>
@@ -1487,8 +1953,18 @@
             </w:r>
           </w:p>
           <w:p>
-            <w:r>
-              <w:t>Tag.classList.add(“class name”)</w:t>
+            <w:proofErr w:type="spellStart"/>
+            <w:proofErr w:type="gramStart"/>
+            <w:r>
+              <w:t>Tag.classList.add</w:t>
+            </w:r>
+            <w:proofErr w:type="spellEnd"/>
+            <w:r>
+              <w:t>(</w:t>
+            </w:r>
+            <w:proofErr w:type="gramEnd"/>
+            <w:r>
+              <w:t>“class name”)</w:t>
             </w:r>
           </w:p>
           <w:p/>
@@ -1498,8 +1974,15 @@
             </w:r>
           </w:p>
           <w:p>
-            <w:r>
-              <w:t>Tag.classList.toggle(“class name”)</w:t>
+            <w:proofErr w:type="spellStart"/>
+            <w:proofErr w:type="gramStart"/>
+            <w:r>
+              <w:t>Tag.classList.toggle</w:t>
+            </w:r>
+            <w:proofErr w:type="spellEnd"/>
+            <w:proofErr w:type="gramEnd"/>
+            <w:r>
+              <w:t>(“class name”)</w:t>
             </w:r>
           </w:p>
           <w:p/>
@@ -1509,8 +1992,15 @@
             </w:r>
           </w:p>
           <w:p>
-            <w:r>
-              <w:t>Tag.classList.remove(“class name”)</w:t>
+            <w:proofErr w:type="spellStart"/>
+            <w:proofErr w:type="gramStart"/>
+            <w:r>
+              <w:t>Tag.classList.remove</w:t>
+            </w:r>
+            <w:proofErr w:type="spellEnd"/>
+            <w:proofErr w:type="gramEnd"/>
+            <w:r>
+              <w:t>(“class name”)</w:t>
             </w:r>
           </w:p>
           <w:p/>
@@ -1549,8 +2039,13 @@
             <w:tcW w:w="5305" w:type="dxa"/>
           </w:tcPr>
           <w:p>
-            <w:r>
-              <w:t>Tag.textContent //Gives you all the text content inside the tag.</w:t>
+            <w:proofErr w:type="spellStart"/>
+            <w:r>
+              <w:t>Tag.textContent</w:t>
+            </w:r>
+            <w:proofErr w:type="spellEnd"/>
+            <w:r>
+              <w:t xml:space="preserve"> //Gives you all the text content inside the tag.</w:t>
             </w:r>
             <w:r>
               <w:t xml:space="preserve"> Removes if any tags are inside the content</w:t>
@@ -1563,14 +2058,42 @@
             </w:r>
           </w:p>
           <w:p>
-            <w:r>
-              <w:t>Tag.textContent = “bla bla”</w:t>
-            </w:r>
-          </w:p>
-          <w:p/>
-          <w:p>
-            <w:r>
-              <w:t>Tag,innerHTML // same thing but doesn’t remove tags</w:t>
+            <w:proofErr w:type="spellStart"/>
+            <w:r>
+              <w:t>Tag.textContent</w:t>
+            </w:r>
+            <w:proofErr w:type="spellEnd"/>
+            <w:r>
+              <w:t xml:space="preserve"> = “</w:t>
+            </w:r>
+            <w:proofErr w:type="spellStart"/>
+            <w:r>
+              <w:t>bla</w:t>
+            </w:r>
+            <w:proofErr w:type="spellEnd"/>
+            <w:r>
+              <w:t xml:space="preserve"> </w:t>
+            </w:r>
+            <w:proofErr w:type="spellStart"/>
+            <w:r>
+              <w:t>bla</w:t>
+            </w:r>
+            <w:proofErr w:type="spellEnd"/>
+            <w:r>
+              <w:t>”</w:t>
+            </w:r>
+          </w:p>
+          <w:p/>
+          <w:p>
+            <w:proofErr w:type="spellStart"/>
+            <w:proofErr w:type="gramStart"/>
+            <w:r>
+              <w:t>Tag,innerHTML</w:t>
+            </w:r>
+            <w:proofErr w:type="spellEnd"/>
+            <w:proofErr w:type="gramEnd"/>
+            <w:r>
+              <w:t xml:space="preserve"> // same thing but doesn’t remove tags</w:t>
             </w:r>
           </w:p>
         </w:tc>
@@ -1608,26 +2131,88 @@
             <w:tcW w:w="5305" w:type="dxa"/>
           </w:tcPr>
           <w:p>
-            <w:r>
-              <w:t>getAttribute(“ ”) //gets the value of the specific attribute.</w:t>
-            </w:r>
-          </w:p>
-          <w:p/>
-          <w:p>
-            <w:r>
-              <w:t>setAttribute(“ attribute”, “with what”)</w:t>
-            </w:r>
-          </w:p>
-          <w:p/>
-          <w:p>
-            <w:r>
-              <w:t>ex: tag = document.getElementByTagName(“img”)</w:t>
-            </w:r>
-          </w:p>
-          <w:p/>
-          <w:p>
-            <w:r>
-              <w:t>tag.setAttribute(“src”, “banana.img”)</w:t>
+            <w:proofErr w:type="spellStart"/>
+            <w:proofErr w:type="gramStart"/>
+            <w:r>
+              <w:t>getAttribute</w:t>
+            </w:r>
+            <w:proofErr w:type="spellEnd"/>
+            <w:r>
+              <w:t>(</w:t>
+            </w:r>
+            <w:proofErr w:type="gramEnd"/>
+            <w:r>
+              <w:t>“ ”) //gets the value of the specific attribute.</w:t>
+            </w:r>
+          </w:p>
+          <w:p/>
+          <w:p>
+            <w:proofErr w:type="spellStart"/>
+            <w:proofErr w:type="gramStart"/>
+            <w:r>
+              <w:t>setAttribute</w:t>
+            </w:r>
+            <w:proofErr w:type="spellEnd"/>
+            <w:r>
+              <w:t>(</w:t>
+            </w:r>
+            <w:proofErr w:type="gramEnd"/>
+            <w:r>
+              <w:t>“ attribute”, “with what”)</w:t>
+            </w:r>
+          </w:p>
+          <w:p/>
+          <w:p>
+            <w:r>
+              <w:lastRenderedPageBreak/>
+              <w:t xml:space="preserve">ex: tag = </w:t>
+            </w:r>
+            <w:proofErr w:type="spellStart"/>
+            <w:proofErr w:type="gramStart"/>
+            <w:r>
+              <w:t>document.getElementByTagName</w:t>
+            </w:r>
+            <w:proofErr w:type="spellEnd"/>
+            <w:proofErr w:type="gramEnd"/>
+            <w:r>
+              <w:t>(“</w:t>
+            </w:r>
+            <w:proofErr w:type="spellStart"/>
+            <w:r>
+              <w:t>img</w:t>
+            </w:r>
+            <w:proofErr w:type="spellEnd"/>
+            <w:r>
+              <w:t>”)</w:t>
+            </w:r>
+          </w:p>
+          <w:p/>
+          <w:p>
+            <w:proofErr w:type="spellStart"/>
+            <w:proofErr w:type="gramStart"/>
+            <w:r>
+              <w:t>tag.setAttribute</w:t>
+            </w:r>
+            <w:proofErr w:type="spellEnd"/>
+            <w:proofErr w:type="gramEnd"/>
+            <w:r>
+              <w:t>(“</w:t>
+            </w:r>
+            <w:proofErr w:type="spellStart"/>
+            <w:r>
+              <w:t>src</w:t>
+            </w:r>
+            <w:proofErr w:type="spellEnd"/>
+            <w:r>
+              <w:t>”, “</w:t>
+            </w:r>
+            <w:proofErr w:type="spellStart"/>
+            <w:r>
+              <w:t>banana.img</w:t>
+            </w:r>
+            <w:proofErr w:type="spellEnd"/>
+            <w:r>
+              <w:t>”)</w:t>
             </w:r>
           </w:p>
         </w:tc>
@@ -1666,8 +2251,13 @@
             <w:tcW w:w="5305" w:type="dxa"/>
           </w:tcPr>
           <w:p>
-            <w:r>
-              <w:t>Element.addEventListerner(</w:t>
+            <w:proofErr w:type="spellStart"/>
+            <w:r>
+              <w:t>Element.addEventListerner</w:t>
+            </w:r>
+            <w:proofErr w:type="spellEnd"/>
+            <w:r>
+              <w:t>(</w:t>
             </w:r>
             <w:r>
               <w:t>“</w:t>
@@ -1722,9 +2312,21 @@
             </w:r>
           </w:p>
           <w:p>
-            <w:r>
-              <w:t>Mouseover,mouseout etc</w:t>
-            </w:r>
+            <w:proofErr w:type="spellStart"/>
+            <w:proofErr w:type="gramStart"/>
+            <w:r>
+              <w:t>Mouseover,mouseout</w:t>
+            </w:r>
+            <w:proofErr w:type="spellEnd"/>
+            <w:proofErr w:type="gramEnd"/>
+            <w:r>
+              <w:t xml:space="preserve"> </w:t>
+            </w:r>
+            <w:proofErr w:type="spellStart"/>
+            <w:r>
+              <w:t>etc</w:t>
+            </w:r>
+            <w:proofErr w:type="spellEnd"/>
           </w:p>
           <w:p/>
           <w:p>
@@ -1792,18 +2394,47 @@
           </w:tcPr>
           <w:p>
             <w:r>
-              <w:t>jQuery follows the css style selectors.</w:t>
-            </w:r>
-          </w:p>
-          <w:p/>
-          <w:p>
-            <w:r>
-              <w:t>$(“id/class/tag ”)</w:t>
-            </w:r>
-          </w:p>
-          <w:p>
-            <w:r>
-              <w:t>Advanced : $(“li a”) =&gt; All a in list</w:t>
+              <w:t xml:space="preserve">jQuery follows the </w:t>
+            </w:r>
+            <w:proofErr w:type="spellStart"/>
+            <w:r>
+              <w:t>css</w:t>
+            </w:r>
+            <w:proofErr w:type="spellEnd"/>
+            <w:r>
+              <w:t xml:space="preserve"> style selectors.</w:t>
+            </w:r>
+          </w:p>
+          <w:p/>
+          <w:p>
+            <w:r>
+              <w:t>$(“id/class/</w:t>
+            </w:r>
+            <w:proofErr w:type="gramStart"/>
+            <w:r>
+              <w:t>tag ”</w:t>
+            </w:r>
+            <w:proofErr w:type="gramEnd"/>
+            <w:r>
+              <w:t>)</w:t>
+            </w:r>
+          </w:p>
+          <w:p>
+            <w:proofErr w:type="gramStart"/>
+            <w:r>
+              <w:t>Advanced :</w:t>
+            </w:r>
+            <w:proofErr w:type="gramEnd"/>
+            <w:r>
+              <w:t xml:space="preserve"> $(“li a”) =&gt; All a </w:t>
+            </w:r>
+            <w:proofErr w:type="spellStart"/>
+            <w:r>
+              <w:t>in</w:t>
+            </w:r>
+            <w:proofErr w:type="spellEnd"/>
+            <w:r>
+              <w:t xml:space="preserve"> list</w:t>
             </w:r>
           </w:p>
           <w:p/>
@@ -1845,7 +2476,23 @@
           </w:tcPr>
           <w:p>
             <w:r>
-              <w:t>$(“h1”).css(“property”,”value”)</w:t>
+              <w:t>$(“h1”).</w:t>
+            </w:r>
+            <w:proofErr w:type="spellStart"/>
+            <w:r>
+              <w:t>css</w:t>
+            </w:r>
+            <w:proofErr w:type="spellEnd"/>
+            <w:r>
+              <w:t>(“</w:t>
+            </w:r>
+            <w:proofErr w:type="spellStart"/>
+            <w:r>
+              <w:t>property”,”value</w:t>
+            </w:r>
+            <w:proofErr w:type="spellEnd"/>
+            <w:r>
+              <w:t>”)</w:t>
             </w:r>
           </w:p>
           <w:p/>
@@ -1875,7 +2522,15 @@
           <w:p/>
           <w:p>
             <w:r>
-              <w:t>$(“h1”).css(</w:t>
+              <w:t>$(“h1”).</w:t>
+            </w:r>
+            <w:proofErr w:type="spellStart"/>
+            <w:r>
+              <w:t>css</w:t>
+            </w:r>
+            <w:proofErr w:type="spellEnd"/>
+            <w:r>
+              <w:t>(</w:t>
             </w:r>
             <w:r>
               <w:t>object</w:t>
@@ -1892,13 +2547,31 @@
           </w:p>
           <w:p>
             <w:r>
-              <w:t>$(“h1”).css(</w:t>
-            </w:r>
+              <w:t>$(“h1”).</w:t>
+            </w:r>
+            <w:proofErr w:type="spellStart"/>
+            <w:proofErr w:type="gramStart"/>
+            <w:r>
+              <w:t>css</w:t>
+            </w:r>
+            <w:proofErr w:type="spellEnd"/>
+            <w:r>
+              <w:t>(</w:t>
+            </w:r>
+            <w:proofErr w:type="gramEnd"/>
             <w:r>
               <w:t>{</w:t>
             </w:r>
             <w:r>
-              <w:t>“property”,”value”</w:t>
+              <w:t>“</w:t>
+            </w:r>
+            <w:proofErr w:type="spellStart"/>
+            <w:r>
+              <w:t>property”,”value</w:t>
+            </w:r>
+            <w:proofErr w:type="spellEnd"/>
+            <w:r>
+              <w:t>”</w:t>
             </w:r>
             <w:r>
               <w:t>,</w:t>
@@ -1906,7 +2579,15 @@
           </w:p>
           <w:p>
             <w:r>
-              <w:t>“property”,”value”</w:t>
+              <w:t>“</w:t>
+            </w:r>
+            <w:proofErr w:type="spellStart"/>
+            <w:r>
+              <w:t>property”,”value</w:t>
+            </w:r>
+            <w:proofErr w:type="spellEnd"/>
+            <w:r>
+              <w:t>”</w:t>
             </w:r>
             <w:r>
               <w:br/>
@@ -1944,8 +2625,13 @@
           </w:tcPr>
           <w:p>
             <w:r>
-              <w:t>Getting the first elemet</w:t>
-            </w:r>
+              <w:t xml:space="preserve">Getting the first </w:t>
+            </w:r>
+            <w:proofErr w:type="spellStart"/>
+            <w:r>
+              <w:t>elemet</w:t>
+            </w:r>
+            <w:proofErr w:type="spellEnd"/>
           </w:p>
         </w:tc>
         <w:tc>
@@ -1956,16 +2642,34 @@
             <w:r>
               <w:t>$(“div</w:t>
             </w:r>
-            <w:r>
-              <w:t>).first()</w:t>
-            </w:r>
-          </w:p>
-          <w:p>
-            <w:r>
-              <w:t>$(“div:</w:t>
-            </w:r>
-            <w:r>
-              <w:t>nth-of-type(number))</w:t>
+            <w:proofErr w:type="gramStart"/>
+            <w:r>
+              <w:t>).first</w:t>
+            </w:r>
+            <w:proofErr w:type="gramEnd"/>
+            <w:r>
+              <w:t>()</w:t>
+            </w:r>
+          </w:p>
+          <w:p>
+            <w:r>
+              <w:t>$(“</w:t>
+            </w:r>
+            <w:proofErr w:type="spellStart"/>
+            <w:proofErr w:type="gramStart"/>
+            <w:r>
+              <w:t>div:</w:t>
+            </w:r>
+            <w:r>
+              <w:t>nth</w:t>
+            </w:r>
+            <w:proofErr w:type="gramEnd"/>
+            <w:r>
+              <w:t>-of-type</w:t>
+            </w:r>
+            <w:proofErr w:type="spellEnd"/>
+            <w:r>
+              <w:t>(number))</w:t>
             </w:r>
           </w:p>
         </w:tc>
@@ -2004,21 +2708,55 @@
           </w:tcPr>
           <w:p>
             <w:r>
-              <w:t>$(“tags”).html() // Returns all the content with tags</w:t>
-            </w:r>
-          </w:p>
-          <w:p/>
-          <w:p>
-            <w:r>
-              <w:t>Chaninging attributes</w:t>
-            </w:r>
-          </w:p>
-          <w:p>
-            <w:r>
-              <w:t>$("div")</w:t>
-            </w:r>
-            <w:r>
-              <w:t>.attr(“attribute”,”value”)</w:t>
+              <w:t>$(“tags”).</w:t>
+            </w:r>
+            <w:proofErr w:type="gramStart"/>
+            <w:r>
+              <w:t>html(</w:t>
+            </w:r>
+            <w:proofErr w:type="gramEnd"/>
+            <w:r>
+              <w:t>) // Returns all the content with tags</w:t>
+            </w:r>
+          </w:p>
+          <w:p/>
+          <w:p>
+            <w:proofErr w:type="spellStart"/>
+            <w:r>
+              <w:t>Chaninging</w:t>
+            </w:r>
+            <w:proofErr w:type="spellEnd"/>
+            <w:r>
+              <w:t xml:space="preserve"> attributes</w:t>
+            </w:r>
+          </w:p>
+          <w:p>
+            <w:r>
+              <w:t>$("div"</w:t>
+            </w:r>
+            <w:proofErr w:type="gramStart"/>
+            <w:r>
+              <w:t>)</w:t>
+            </w:r>
+            <w:r>
+              <w:t>.</w:t>
+            </w:r>
+            <w:proofErr w:type="spellStart"/>
+            <w:r>
+              <w:t>attr</w:t>
+            </w:r>
+            <w:proofErr w:type="spellEnd"/>
+            <w:proofErr w:type="gramEnd"/>
+            <w:r>
+              <w:t>(“</w:t>
+            </w:r>
+            <w:proofErr w:type="spellStart"/>
+            <w:r>
+              <w:t>attribute”,”value</w:t>
+            </w:r>
+            <w:proofErr w:type="spellEnd"/>
+            <w:r>
+              <w:t>”)</w:t>
             </w:r>
           </w:p>
           <w:p/>
@@ -2026,24 +2764,43 @@
             <w:r>
               <w:t>$("</w:t>
             </w:r>
+            <w:proofErr w:type="spellStart"/>
             <w:r>
               <w:t>img</w:t>
             </w:r>
-            <w:r>
-              <w:t>")</w:t>
-            </w:r>
-            <w:r>
-              <w:t>.attr(“</w:t>
-            </w:r>
+            <w:proofErr w:type="spellEnd"/>
+            <w:r>
+              <w:t>"</w:t>
+            </w:r>
+            <w:proofErr w:type="gramStart"/>
+            <w:r>
+              <w:t>)</w:t>
+            </w:r>
+            <w:r>
+              <w:t>.</w:t>
+            </w:r>
+            <w:proofErr w:type="spellStart"/>
+            <w:r>
+              <w:t>attr</w:t>
+            </w:r>
+            <w:proofErr w:type="spellEnd"/>
+            <w:proofErr w:type="gramEnd"/>
+            <w:r>
+              <w:t>(“</w:t>
+            </w:r>
+            <w:proofErr w:type="spellStart"/>
             <w:r>
               <w:t>src</w:t>
             </w:r>
+            <w:proofErr w:type="spellEnd"/>
             <w:r>
               <w:t>”,”</w:t>
             </w:r>
+            <w:proofErr w:type="spellStart"/>
             <w:r>
               <w:t>unsplash</w:t>
             </w:r>
+            <w:proofErr w:type="spellEnd"/>
             <w:r>
               <w:t>”)</w:t>
             </w:r>
@@ -2053,19 +2810,44 @@
           </w:p>
           <w:p/>
           <w:p>
-            <w:r>
-              <w:t>.last() // last element of the selected.</w:t>
-            </w:r>
-          </w:p>
-          <w:p>
-            <w:r>
-              <w:t>.val() // gets the value of it. Ex: for input</w:t>
-            </w:r>
-          </w:p>
-          <w:p/>
-          <w:p>
-            <w:r>
-              <w:t>.addClass(“</w:t>
+            <w:proofErr w:type="gramStart"/>
+            <w:r>
+              <w:t>.last</w:t>
+            </w:r>
+            <w:proofErr w:type="gramEnd"/>
+            <w:r>
+              <w:t>() // last element of the selected.</w:t>
+            </w:r>
+          </w:p>
+          <w:p>
+            <w:proofErr w:type="gramStart"/>
+            <w:r>
+              <w:t>.</w:t>
+            </w:r>
+            <w:proofErr w:type="spellStart"/>
+            <w:r>
+              <w:t>val</w:t>
+            </w:r>
+            <w:proofErr w:type="spellEnd"/>
+            <w:proofErr w:type="gramEnd"/>
+            <w:r>
+              <w:t>() // gets the value of it. Ex: for input</w:t>
+            </w:r>
+          </w:p>
+          <w:p/>
+          <w:p>
+            <w:proofErr w:type="gramStart"/>
+            <w:r>
+              <w:t>.</w:t>
+            </w:r>
+            <w:proofErr w:type="spellStart"/>
+            <w:r>
+              <w:t>addClass</w:t>
+            </w:r>
+            <w:proofErr w:type="spellEnd"/>
+            <w:proofErr w:type="gramEnd"/>
+            <w:r>
+              <w:t>(“</w:t>
             </w:r>
             <w:r>
               <w:t>class name</w:t>
@@ -2078,21 +2860,54 @@
             </w:r>
           </w:p>
           <w:p>
+            <w:proofErr w:type="gramStart"/>
+            <w:r>
+              <w:t>.</w:t>
+            </w:r>
+            <w:proofErr w:type="spellStart"/>
+            <w:r>
+              <w:t>removeClass</w:t>
+            </w:r>
+            <w:proofErr w:type="spellEnd"/>
+            <w:proofErr w:type="gramEnd"/>
+            <w:r>
+              <w:t>(“class name”)</w:t>
+            </w:r>
+          </w:p>
+          <w:p/>
+          <w:p>
+            <w:proofErr w:type="gramStart"/>
             <w:r>
               <w:lastRenderedPageBreak/>
-              <w:t>.removeClass(“class name”)</w:t>
-            </w:r>
-          </w:p>
-          <w:p/>
-          <w:p>
-            <w:r>
-              <w:t>.toggleClass(“className”)</w:t>
-            </w:r>
-          </w:p>
-          <w:p/>
-          <w:p>
-            <w:r>
-              <w:t>.first() // selects the first</w:t>
+              <w:t>.</w:t>
+            </w:r>
+            <w:proofErr w:type="spellStart"/>
+            <w:r>
+              <w:t>toggleClass</w:t>
+            </w:r>
+            <w:proofErr w:type="spellEnd"/>
+            <w:proofErr w:type="gramEnd"/>
+            <w:r>
+              <w:t>(“</w:t>
+            </w:r>
+            <w:proofErr w:type="spellStart"/>
+            <w:r>
+              <w:t>className</w:t>
+            </w:r>
+            <w:proofErr w:type="spellEnd"/>
+            <w:r>
+              <w:t>”)</w:t>
+            </w:r>
+          </w:p>
+          <w:p/>
+          <w:p>
+            <w:proofErr w:type="gramStart"/>
+            <w:r>
+              <w:t>.first</w:t>
+            </w:r>
+            <w:proofErr w:type="gramEnd"/>
+            <w:r>
+              <w:t>() // selects the first</w:t>
             </w:r>
           </w:p>
         </w:tc>
@@ -2131,8 +2946,13 @@
             <w:tcW w:w="5305" w:type="dxa"/>
           </w:tcPr>
           <w:p>
-            <w:r>
-              <w:t>.click(function(){</w:t>
+            <w:proofErr w:type="gramStart"/>
+            <w:r>
+              <w:t>.click</w:t>
+            </w:r>
+            <w:proofErr w:type="gramEnd"/>
+            <w:r>
+              <w:t>(function(){</w:t>
             </w:r>
           </w:p>
           <w:p/>
@@ -2159,8 +2979,13 @@
             <w:r>
               <w:t>Keypress(</w:t>
             </w:r>
-            <w:r>
-              <w:t>function(){</w:t>
+            <w:proofErr w:type="gramStart"/>
+            <w:r>
+              <w:t>function(</w:t>
+            </w:r>
+            <w:proofErr w:type="gramEnd"/>
+            <w:r>
+              <w:t>){</w:t>
             </w:r>
             <w:r>
               <w:br/>
@@ -2184,14 +3009,24 @@
             <w:r>
               <w:t>event</w:t>
             </w:r>
+            <w:proofErr w:type="gramStart"/>
             <w:r>
               <w:t>){</w:t>
             </w:r>
+            <w:proofErr w:type="gramEnd"/>
             <w:r>
               <w:br/>
             </w:r>
             <w:r>
-              <w:t>if(event.which ===13){</w:t>
+              <w:t>if(</w:t>
+            </w:r>
+            <w:proofErr w:type="spellStart"/>
+            <w:r>
+              <w:t>event.which</w:t>
+            </w:r>
+            <w:proofErr w:type="spellEnd"/>
+            <w:r>
+              <w:t xml:space="preserve"> ===13){</w:t>
             </w:r>
           </w:p>
           <w:p>
@@ -2213,8 +3048,13 @@
           <w:p/>
           <w:p/>
           <w:p>
-            <w:r>
-              <w:t>On()</w:t>
+            <w:proofErr w:type="gramStart"/>
+            <w:r>
+              <w:t>On(</w:t>
+            </w:r>
+            <w:proofErr w:type="gramEnd"/>
+            <w:r>
+              <w:t>)</w:t>
             </w:r>
             <w:r>
               <w:t xml:space="preserve"> //similar to add event listener</w:t>
@@ -2222,8 +3062,13 @@
           </w:p>
           <w:p/>
           <w:p>
-            <w:r>
-              <w:t>On(“type ”, function(){</w:t>
+            <w:proofErr w:type="gramStart"/>
+            <w:r>
+              <w:t>On(</w:t>
+            </w:r>
+            <w:proofErr w:type="gramEnd"/>
+            <w:r>
+              <w:t>“type ”, function(){</w:t>
             </w:r>
             <w:r>
               <w:br/>
@@ -2235,16 +3080,44 @@
           </w:p>
           <w:p/>
           <w:p>
-            <w:r>
-              <w:t>.fadeOut()</w:t>
-            </w:r>
-          </w:p>
-          <w:p>
-            <w:r>
-              <w:t>.slide</w:t>
-            </w:r>
-            <w:r>
-              <w:t>Toggle(time,function(){</w:t>
+            <w:proofErr w:type="gramStart"/>
+            <w:r>
+              <w:t>.</w:t>
+            </w:r>
+            <w:proofErr w:type="spellStart"/>
+            <w:r>
+              <w:t>fadeOut</w:t>
+            </w:r>
+            <w:proofErr w:type="spellEnd"/>
+            <w:proofErr w:type="gramEnd"/>
+            <w:r>
+              <w:t>()</w:t>
+            </w:r>
+          </w:p>
+          <w:p>
+            <w:proofErr w:type="gramStart"/>
+            <w:r>
+              <w:t>.</w:t>
+            </w:r>
+            <w:proofErr w:type="spellStart"/>
+            <w:r>
+              <w:t>slide</w:t>
+            </w:r>
+            <w:r>
+              <w:t>Toggle</w:t>
+            </w:r>
+            <w:proofErr w:type="spellEnd"/>
+            <w:proofErr w:type="gramEnd"/>
+            <w:r>
+              <w:t>(</w:t>
+            </w:r>
+            <w:proofErr w:type="spellStart"/>
+            <w:r>
+              <w:t>time,function</w:t>
+            </w:r>
+            <w:proofErr w:type="spellEnd"/>
+            <w:r>
+              <w:t>(){</w:t>
             </w:r>
             <w:r>
               <w:br/>
@@ -2270,19 +3143,391 @@
                 <w:numId w:val="1"/>
               </w:numPr>
             </w:pPr>
+            <w:r>
+              <w:t>226</w:t>
+            </w:r>
           </w:p>
         </w:tc>
         <w:tc>
           <w:tcPr>
             <w:tcW w:w="2700" w:type="dxa"/>
           </w:tcPr>
-          <w:p/>
+          <w:p>
+            <w:r>
+              <w:t>Stop bubble effect</w:t>
+            </w:r>
+          </w:p>
         </w:tc>
         <w:tc>
           <w:tcPr>
             <w:tcW w:w="5305" w:type="dxa"/>
           </w:tcPr>
-          <w:p/>
+          <w:p>
+            <w:r>
+              <w:t>$("span"</w:t>
+            </w:r>
+            <w:proofErr w:type="gramStart"/>
+            <w:r>
+              <w:t>).click</w:t>
+            </w:r>
+            <w:proofErr w:type="gramEnd"/>
+            <w:r>
+              <w:t>(function(event){</w:t>
+            </w:r>
+          </w:p>
+          <w:p>
+            <w:r>
+              <w:t xml:space="preserve">    </w:t>
+            </w:r>
+            <w:proofErr w:type="spellStart"/>
+            <w:proofErr w:type="gramStart"/>
+            <w:r>
+              <w:t>event.stoppropagation</w:t>
+            </w:r>
+            <w:proofErr w:type="spellEnd"/>
+            <w:proofErr w:type="gramEnd"/>
+            <w:r>
+              <w:t>();</w:t>
+            </w:r>
+          </w:p>
+          <w:p>
+            <w:r>
+              <w:t>})</w:t>
+            </w:r>
+          </w:p>
+        </w:tc>
+      </w:tr>
+      <w:tr>
+        <w:tc>
+          <w:tcPr>
+            <w:tcW w:w="1345" w:type="dxa"/>
+          </w:tcPr>
+          <w:p>
+            <w:pPr>
+              <w:pStyle w:val="ListParagraph"/>
+              <w:numPr>
+                <w:ilvl w:val="0"/>
+                <w:numId w:val="1"/>
+              </w:numPr>
+            </w:pPr>
+            <w:r>
+              <w:t>226</w:t>
+            </w:r>
+          </w:p>
+        </w:tc>
+        <w:tc>
+          <w:tcPr>
+            <w:tcW w:w="2700" w:type="dxa"/>
+          </w:tcPr>
+          <w:p>
+            <w:r>
+              <w:t>Getting the parent element</w:t>
+            </w:r>
+          </w:p>
+        </w:tc>
+        <w:tc>
+          <w:tcPr>
+            <w:tcW w:w="5305" w:type="dxa"/>
+          </w:tcPr>
+          <w:p>
+            <w:proofErr w:type="gramStart"/>
+            <w:r>
+              <w:t>.parent</w:t>
+            </w:r>
+            <w:proofErr w:type="gramEnd"/>
+            <w:r>
+              <w:t>()</w:t>
+            </w:r>
+          </w:p>
+        </w:tc>
+      </w:tr>
+      <w:tr>
+        <w:tc>
+          <w:tcPr>
+            <w:tcW w:w="1345" w:type="dxa"/>
+          </w:tcPr>
+          <w:p>
+            <w:pPr>
+              <w:pStyle w:val="ListParagraph"/>
+              <w:numPr>
+                <w:ilvl w:val="0"/>
+                <w:numId w:val="1"/>
+              </w:numPr>
+            </w:pPr>
+            <w:r>
+              <w:t>226**</w:t>
+            </w:r>
+          </w:p>
+        </w:tc>
+        <w:tc>
+          <w:tcPr>
+            <w:tcW w:w="2700" w:type="dxa"/>
+          </w:tcPr>
+          <w:p>
+            <w:r>
+              <w:t>Click vs on (“click”)</w:t>
+            </w:r>
+          </w:p>
+        </w:tc>
+        <w:tc>
+          <w:tcPr>
+            <w:tcW w:w="5305" w:type="dxa"/>
+          </w:tcPr>
+          <w:p>
+            <w:r>
+              <w:t xml:space="preserve">This is a tricky part. So normal click works on items that are already created not on the items that are dynamically created after the page has been </w:t>
+            </w:r>
+            <w:proofErr w:type="spellStart"/>
+            <w:r>
+              <w:t>laoded</w:t>
+            </w:r>
+            <w:proofErr w:type="spellEnd"/>
+            <w:r>
+              <w:t>.</w:t>
+            </w:r>
+          </w:p>
+          <w:p/>
+          <w:p>
+            <w:proofErr w:type="gramStart"/>
+            <w:r>
+              <w:t>On(</w:t>
+            </w:r>
+            <w:proofErr w:type="gramEnd"/>
+            <w:r>
+              <w:t xml:space="preserve">) on the other hand works on all future items too. </w:t>
+            </w:r>
+          </w:p>
+          <w:p/>
+          <w:p>
+            <w:pPr>
+              <w:shd w:val="clear" w:color="auto" w:fill="1E1E1E"/>
+              <w:spacing w:line="330" w:lineRule="atLeast"/>
+              <w:rPr>
+                <w:rFonts w:ascii="Consolas" w:eastAsia="Times New Roman" w:hAnsi="Consolas" w:cs="Times New Roman"/>
+                <w:color w:val="D4D4D4"/>
+                <w:sz w:val="24"/>
+                <w:szCs w:val="24"/>
+              </w:rPr>
+            </w:pPr>
+            <w:r>
+              <w:rPr>
+                <w:rFonts w:ascii="Consolas" w:eastAsia="Times New Roman" w:hAnsi="Consolas" w:cs="Times New Roman"/>
+                <w:color w:val="D4D4D4"/>
+                <w:sz w:val="24"/>
+                <w:szCs w:val="24"/>
+              </w:rPr>
+              <w:t>$(</w:t>
+            </w:r>
+            <w:r>
+              <w:rPr>
+                <w:rFonts w:ascii="Consolas" w:eastAsia="Times New Roman" w:hAnsi="Consolas" w:cs="Times New Roman"/>
+                <w:color w:val="CE9178"/>
+                <w:sz w:val="24"/>
+                <w:szCs w:val="24"/>
+              </w:rPr>
+              <w:t>"ul"</w:t>
+            </w:r>
+            <w:proofErr w:type="gramStart"/>
+            <w:r>
+              <w:rPr>
+                <w:rFonts w:ascii="Consolas" w:eastAsia="Times New Roman" w:hAnsi="Consolas" w:cs="Times New Roman"/>
+                <w:color w:val="D4D4D4"/>
+                <w:sz w:val="24"/>
+                <w:szCs w:val="24"/>
+              </w:rPr>
+              <w:t>).on</w:t>
+            </w:r>
+            <w:proofErr w:type="gramEnd"/>
+            <w:r>
+              <w:rPr>
+                <w:rFonts w:ascii="Consolas" w:eastAsia="Times New Roman" w:hAnsi="Consolas" w:cs="Times New Roman"/>
+                <w:color w:val="D4D4D4"/>
+                <w:sz w:val="24"/>
+                <w:szCs w:val="24"/>
+              </w:rPr>
+              <w:t>(</w:t>
+            </w:r>
+            <w:r>
+              <w:rPr>
+                <w:rFonts w:ascii="Consolas" w:eastAsia="Times New Roman" w:hAnsi="Consolas" w:cs="Times New Roman"/>
+                <w:color w:val="CE9178"/>
+                <w:sz w:val="24"/>
+                <w:szCs w:val="24"/>
+              </w:rPr>
+              <w:t>"click"</w:t>
+            </w:r>
+            <w:r>
+              <w:rPr>
+                <w:rFonts w:ascii="Consolas" w:eastAsia="Times New Roman" w:hAnsi="Consolas" w:cs="Times New Roman"/>
+                <w:color w:val="D4D4D4"/>
+                <w:sz w:val="24"/>
+                <w:szCs w:val="24"/>
+              </w:rPr>
+              <w:t>, </w:t>
+            </w:r>
+            <w:r>
+              <w:rPr>
+                <w:rFonts w:ascii="Consolas" w:eastAsia="Times New Roman" w:hAnsi="Consolas" w:cs="Times New Roman"/>
+                <w:color w:val="CE9178"/>
+                <w:sz w:val="24"/>
+                <w:szCs w:val="24"/>
+              </w:rPr>
+              <w:t>"li"</w:t>
+            </w:r>
+            <w:r>
+              <w:rPr>
+                <w:rFonts w:ascii="Consolas" w:eastAsia="Times New Roman" w:hAnsi="Consolas" w:cs="Times New Roman"/>
+                <w:color w:val="D4D4D4"/>
+                <w:sz w:val="24"/>
+                <w:szCs w:val="24"/>
+              </w:rPr>
+              <w:t>, </w:t>
+            </w:r>
+            <w:r>
+              <w:rPr>
+                <w:rFonts w:ascii="Consolas" w:eastAsia="Times New Roman" w:hAnsi="Consolas" w:cs="Times New Roman"/>
+                <w:color w:val="569CD6"/>
+                <w:sz w:val="24"/>
+                <w:szCs w:val="24"/>
+              </w:rPr>
+              <w:t>function</w:t>
+            </w:r>
+            <w:r>
+              <w:rPr>
+                <w:rFonts w:ascii="Consolas" w:eastAsia="Times New Roman" w:hAnsi="Consolas" w:cs="Times New Roman"/>
+                <w:color w:val="D4D4D4"/>
+                <w:sz w:val="24"/>
+                <w:szCs w:val="24"/>
+              </w:rPr>
+              <w:t> () {</w:t>
+            </w:r>
+          </w:p>
+          <w:p>
+            <w:pPr>
+              <w:shd w:val="clear" w:color="auto" w:fill="1E1E1E"/>
+              <w:spacing w:line="330" w:lineRule="atLeast"/>
+              <w:rPr>
+                <w:rFonts w:ascii="Consolas" w:eastAsia="Times New Roman" w:hAnsi="Consolas" w:cs="Times New Roman"/>
+                <w:color w:val="D4D4D4"/>
+                <w:sz w:val="24"/>
+                <w:szCs w:val="24"/>
+              </w:rPr>
+            </w:pPr>
+            <w:r>
+              <w:rPr>
+                <w:rFonts w:ascii="Consolas" w:eastAsia="Times New Roman" w:hAnsi="Consolas" w:cs="Times New Roman"/>
+                <w:color w:val="D4D4D4"/>
+                <w:sz w:val="24"/>
+                <w:szCs w:val="24"/>
+              </w:rPr>
+              <w:t>    $(</w:t>
+            </w:r>
+            <w:r>
+              <w:rPr>
+                <w:rFonts w:ascii="Consolas" w:eastAsia="Times New Roman" w:hAnsi="Consolas" w:cs="Times New Roman"/>
+                <w:color w:val="569CD6"/>
+                <w:sz w:val="24"/>
+                <w:szCs w:val="24"/>
+              </w:rPr>
+              <w:t>this</w:t>
+            </w:r>
+            <w:proofErr w:type="gramStart"/>
+            <w:r>
+              <w:rPr>
+                <w:rFonts w:ascii="Consolas" w:eastAsia="Times New Roman" w:hAnsi="Consolas" w:cs="Times New Roman"/>
+                <w:color w:val="D4D4D4"/>
+                <w:sz w:val="24"/>
+                <w:szCs w:val="24"/>
+              </w:rPr>
+              <w:t>).</w:t>
+            </w:r>
+            <w:proofErr w:type="spellStart"/>
+            <w:r>
+              <w:rPr>
+                <w:rFonts w:ascii="Consolas" w:eastAsia="Times New Roman" w:hAnsi="Consolas" w:cs="Times New Roman"/>
+                <w:color w:val="D4D4D4"/>
+                <w:sz w:val="24"/>
+                <w:szCs w:val="24"/>
+              </w:rPr>
+              <w:t>toggleClass</w:t>
+            </w:r>
+            <w:proofErr w:type="spellEnd"/>
+            <w:proofErr w:type="gramEnd"/>
+            <w:r>
+              <w:rPr>
+                <w:rFonts w:ascii="Consolas" w:eastAsia="Times New Roman" w:hAnsi="Consolas" w:cs="Times New Roman"/>
+                <w:color w:val="D4D4D4"/>
+                <w:sz w:val="24"/>
+                <w:szCs w:val="24"/>
+              </w:rPr>
+              <w:t>(</w:t>
+            </w:r>
+            <w:r>
+              <w:rPr>
+                <w:rFonts w:ascii="Consolas" w:eastAsia="Times New Roman" w:hAnsi="Consolas" w:cs="Times New Roman"/>
+                <w:color w:val="CE9178"/>
+                <w:sz w:val="24"/>
+                <w:szCs w:val="24"/>
+              </w:rPr>
+              <w:t>"completed"</w:t>
+            </w:r>
+            <w:r>
+              <w:rPr>
+                <w:rFonts w:ascii="Consolas" w:eastAsia="Times New Roman" w:hAnsi="Consolas" w:cs="Times New Roman"/>
+                <w:color w:val="D4D4D4"/>
+                <w:sz w:val="24"/>
+                <w:szCs w:val="24"/>
+              </w:rPr>
+              <w:t>);</w:t>
+            </w:r>
+          </w:p>
+          <w:p>
+            <w:pPr>
+              <w:shd w:val="clear" w:color="auto" w:fill="1E1E1E"/>
+              <w:spacing w:line="330" w:lineRule="atLeast"/>
+              <w:rPr>
+                <w:rFonts w:ascii="Consolas" w:eastAsia="Times New Roman" w:hAnsi="Consolas" w:cs="Times New Roman"/>
+                <w:color w:val="D4D4D4"/>
+                <w:sz w:val="24"/>
+                <w:szCs w:val="24"/>
+              </w:rPr>
+            </w:pPr>
+            <w:r>
+              <w:rPr>
+                <w:rFonts w:ascii="Consolas" w:eastAsia="Times New Roman" w:hAnsi="Consolas" w:cs="Times New Roman"/>
+                <w:color w:val="D4D4D4"/>
+                <w:sz w:val="24"/>
+                <w:szCs w:val="24"/>
+              </w:rPr>
+              <w:t>});</w:t>
+            </w:r>
+          </w:p>
+          <w:p>
+            <w:pPr>
+              <w:shd w:val="clear" w:color="auto" w:fill="1E1E1E"/>
+              <w:spacing w:line="330" w:lineRule="atLeast"/>
+              <w:rPr>
+                <w:rFonts w:ascii="Consolas" w:eastAsia="Times New Roman" w:hAnsi="Consolas" w:cs="Times New Roman"/>
+                <w:color w:val="D4D4D4"/>
+                <w:sz w:val="24"/>
+                <w:szCs w:val="24"/>
+              </w:rPr>
+            </w:pPr>
+          </w:p>
+          <w:p>
+            <w:r>
+              <w:lastRenderedPageBreak/>
+              <w:t xml:space="preserve">Here we have to change the code a bit and </w:t>
+            </w:r>
+            <w:proofErr w:type="gramStart"/>
+            <w:r>
+              <w:t>a 3 parameters</w:t>
+            </w:r>
+            <w:proofErr w:type="gramEnd"/>
+            <w:r>
+              <w:t xml:space="preserve"> its saying listen when an li is clicked inside the ul then run this code. Ul definitely there when the page loaded. That’s why the parent is used.</w:t>
+            </w:r>
+          </w:p>
         </w:tc>
       </w:tr>
     </w:tbl>

</xml_diff>

<commit_message>
intial files added to  patatap project
</commit_message>
<xml_diff>
--- a/JavaScript cheat sheet.docx
+++ b/JavaScript cheat sheet.docx
@@ -3528,6 +3528,57 @@
               <w:t xml:space="preserve"> its saying listen when an li is clicked inside the ul then run this code. Ul definitely there when the page loaded. That’s why the parent is used.</w:t>
             </w:r>
           </w:p>
+        </w:tc>
+      </w:tr>
+      <w:tr>
+        <w:tc>
+          <w:tcPr>
+            <w:tcW w:w="1345" w:type="dxa"/>
+          </w:tcPr>
+          <w:p>
+            <w:pPr>
+              <w:pStyle w:val="ListParagraph"/>
+              <w:numPr>
+                <w:ilvl w:val="0"/>
+                <w:numId w:val="1"/>
+              </w:numPr>
+            </w:pPr>
+            <w:r>
+              <w:lastRenderedPageBreak/>
+              <w:t>230</w:t>
+            </w:r>
+          </w:p>
+        </w:tc>
+        <w:tc>
+          <w:tcPr>
+            <w:tcW w:w="2700" w:type="dxa"/>
+          </w:tcPr>
+          <w:p>
+            <w:r>
+              <w:t>CSS gradients</w:t>
+            </w:r>
+          </w:p>
+        </w:tc>
+        <w:tc>
+          <w:tcPr>
+            <w:tcW w:w="5305" w:type="dxa"/>
+          </w:tcPr>
+          <w:p>
+            <w:r>
+              <w:t xml:space="preserve">Website to choose gradients form: </w:t>
+            </w:r>
+          </w:p>
+          <w:p>
+            <w:hyperlink r:id="rId6" w:history="1">
+              <w:r>
+                <w:rPr>
+                  <w:rStyle w:val="Hyperlink"/>
+                </w:rPr>
+                <w:t>https://uigradients.com/</w:t>
+              </w:r>
+            </w:hyperlink>
+          </w:p>
+          <w:p/>
         </w:tc>
       </w:tr>
     </w:tbl>

</xml_diff>

<commit_message>
Somewhat fixed the loop button.
Circles2.html for the newer version.
</commit_message>
<xml_diff>
--- a/JavaScript cheat sheet.docx
+++ b/JavaScript cheat sheet.docx
@@ -177,15 +177,7 @@
               </w:numPr>
             </w:pPr>
             <w:r>
-              <w:t xml:space="preserve">Strings </w:t>
-            </w:r>
-            <w:proofErr w:type="gramStart"/>
-            <w:r>
-              <w:t>( “</w:t>
-            </w:r>
-            <w:proofErr w:type="gramEnd"/>
-            <w:r>
-              <w:t xml:space="preserve"> ” )</w:t>
+              <w:t>Strings ( “ ” )</w:t>
             </w:r>
           </w:p>
           <w:p>
@@ -279,18 +271,13 @@
           </w:p>
           <w:p>
             <w:r>
-              <w:t xml:space="preserve">Ex: “Hello I am </w:t>
-            </w:r>
-            <w:proofErr w:type="gramStart"/>
-            <w:r>
-              <w:t xml:space="preserve">\“ </w:t>
+              <w:t xml:space="preserve">Ex: “Hello I am \“ </w:t>
             </w:r>
             <w:proofErr w:type="spellStart"/>
             <w:r>
               <w:t>maruf</w:t>
             </w:r>
             <w:proofErr w:type="spellEnd"/>
-            <w:proofErr w:type="gramEnd"/>
             <w:r>
               <w:t>\”  ”</w:t>
             </w:r>
@@ -328,15 +315,7 @@
           </w:tcPr>
           <w:p>
             <w:r>
-              <w:t xml:space="preserve">To </w:t>
-            </w:r>
-            <w:proofErr w:type="gramStart"/>
-            <w:r>
-              <w:t>make  a</w:t>
-            </w:r>
-            <w:proofErr w:type="gramEnd"/>
-            <w:r>
-              <w:t xml:space="preserve"> variable we use </w:t>
+              <w:t xml:space="preserve">To make  a variable we use </w:t>
             </w:r>
           </w:p>
           <w:p>
@@ -420,12 +399,10 @@
               <w:t xml:space="preserve">The location is defined it </w:t>
             </w:r>
             <w:proofErr w:type="spellStart"/>
-            <w:proofErr w:type="gramStart"/>
             <w:r>
               <w:t>cant</w:t>
             </w:r>
             <w:proofErr w:type="spellEnd"/>
-            <w:proofErr w:type="gramEnd"/>
             <w:r>
               <w:t xml:space="preserve"> be changed however when It comes to </w:t>
             </w:r>
@@ -462,15 +439,7 @@
               </w:numPr>
             </w:pPr>
             <w:r>
-              <w:t xml:space="preserve">Var and let can be undefined const </w:t>
-            </w:r>
-            <w:proofErr w:type="gramStart"/>
-            <w:r>
-              <w:t>cant</w:t>
-            </w:r>
-            <w:proofErr w:type="gramEnd"/>
-            <w:r>
-              <w:t>.</w:t>
+              <w:t>Var and let can be undefined const cant.</w:t>
             </w:r>
           </w:p>
           <w:p>
@@ -485,12 +454,10 @@
               <w:t xml:space="preserve">Const and let </w:t>
             </w:r>
             <w:proofErr w:type="spellStart"/>
-            <w:proofErr w:type="gramStart"/>
             <w:r>
               <w:t>cant</w:t>
             </w:r>
             <w:proofErr w:type="spellEnd"/>
-            <w:proofErr w:type="gramEnd"/>
             <w:r>
               <w:t xml:space="preserve"> be redeclared.</w:t>
             </w:r>
@@ -772,11 +739,9 @@
               <w:t>arguemnts</w:t>
             </w:r>
             <w:proofErr w:type="spellEnd"/>
-            <w:proofErr w:type="gramStart"/>
             <w:r>
               <w:t>){</w:t>
             </w:r>
-            <w:proofErr w:type="gramEnd"/>
           </w:p>
           <w:p/>
           <w:p>
@@ -806,13 +771,8 @@
             </w:r>
             <w:proofErr w:type="spellEnd"/>
             <w:r>
-              <w:t xml:space="preserve">, </w:t>
-            </w:r>
-            <w:proofErr w:type="gramStart"/>
-            <w:r>
-              <w:t>width){</w:t>
-            </w:r>
-            <w:proofErr w:type="gramEnd"/>
+              <w:t>, width){</w:t>
+            </w:r>
           </w:p>
           <w:p>
             <w:r>
@@ -834,13 +794,8 @@
           </w:p>
           <w:p/>
           <w:p>
-            <w:proofErr w:type="gramStart"/>
-            <w:r>
-              <w:t>Area(</w:t>
-            </w:r>
-            <w:proofErr w:type="gramEnd"/>
-            <w:r>
-              <w:t>5,6);</w:t>
+            <w:r>
+              <w:t>Area(5,6);</w:t>
             </w:r>
           </w:p>
           <w:p>
@@ -857,16 +812,11 @@
           </w:p>
           <w:p>
             <w:r>
-              <w:t xml:space="preserve">We can also return same as </w:t>
-            </w:r>
-            <w:proofErr w:type="gramStart"/>
-            <w:r>
-              <w:t>java.</w:t>
+              <w:t>We can also return same as java.</w:t>
             </w:r>
             <w:r>
               <w:t>.</w:t>
             </w:r>
-            <w:proofErr w:type="gramEnd"/>
           </w:p>
           <w:p/>
           <w:p>
@@ -881,15 +831,7 @@
             </w:r>
             <w:proofErr w:type="spellEnd"/>
             <w:r>
-              <w:t xml:space="preserve"> expression: assigning the function to a variable. </w:t>
-            </w:r>
-            <w:proofErr w:type="gramStart"/>
-            <w:r>
-              <w:t>Thus</w:t>
-            </w:r>
-            <w:proofErr w:type="gramEnd"/>
-            <w:r>
-              <w:t xml:space="preserve"> reassigning the variable would end delete the function.</w:t>
+              <w:t xml:space="preserve"> expression: assigning the function to a variable. Thus reassigning the variable would end delete the function.</w:t>
             </w:r>
           </w:p>
         </w:tc>
@@ -919,17 +861,12 @@
           </w:tcPr>
           <w:p>
             <w:proofErr w:type="spellStart"/>
-            <w:proofErr w:type="gramStart"/>
             <w:r>
               <w:t>SetInterval</w:t>
             </w:r>
             <w:proofErr w:type="spellEnd"/>
             <w:r>
-              <w:t>(</w:t>
-            </w:r>
-            <w:proofErr w:type="gramEnd"/>
-            <w:r>
-              <w:t xml:space="preserve">method, time in </w:t>
+              <w:t xml:space="preserve">(method, time in </w:t>
             </w:r>
             <w:proofErr w:type="spellStart"/>
             <w:r>
@@ -969,15 +906,7 @@
             </w:r>
             <w:proofErr w:type="spellEnd"/>
             <w:r>
-              <w:t>(</w:t>
-            </w:r>
-            <w:proofErr w:type="gramStart"/>
-            <w:r>
-              <w:t>function(</w:t>
-            </w:r>
-            <w:proofErr w:type="gramEnd"/>
-            <w:r>
-              <w:t>){</w:t>
+              <w:t>(function(){</w:t>
             </w:r>
           </w:p>
           <w:p>
@@ -1043,13 +972,8 @@
             </w:r>
           </w:p>
           <w:p>
-            <w:proofErr w:type="gramStart"/>
-            <w:r>
-              <w:t>Array[</w:t>
-            </w:r>
-            <w:proofErr w:type="gramEnd"/>
-            <w:r>
-              <w:t>2] = “mango”;</w:t>
+            <w:r>
+              <w:t>Array[2] = “mango”;</w:t>
             </w:r>
           </w:p>
           <w:p>
@@ -1133,15 +1057,7 @@
             </w:r>
             <w:proofErr w:type="spellEnd"/>
             <w:r>
-              <w:t>(“value”); &lt;= pushes the value in the leftmost element (</w:t>
-            </w:r>
-            <w:proofErr w:type="gramStart"/>
-            <w:r>
-              <w:t>array[</w:t>
-            </w:r>
-            <w:proofErr w:type="gramEnd"/>
-            <w:r>
-              <w:t>0])</w:t>
+              <w:t>(“value”); &lt;= pushes the value in the leftmost element (array[0])</w:t>
             </w:r>
           </w:p>
         </w:tc>
@@ -1213,13 +1129,8 @@
             </w:r>
             <w:proofErr w:type="spellEnd"/>
             <w:r>
-              <w:t>(a</w:t>
-            </w:r>
-            <w:proofErr w:type="gramStart"/>
-            <w:r>
-              <w:t>){</w:t>
-            </w:r>
-            <w:proofErr w:type="gramEnd"/>
+              <w:t>(a){</w:t>
+            </w:r>
           </w:p>
           <w:p>
             <w:r>
@@ -1276,15 +1187,7 @@
             </w:r>
             <w:proofErr w:type="spellEnd"/>
             <w:r>
-              <w:t xml:space="preserve"> the code however when we say </w:t>
-            </w:r>
-            <w:proofErr w:type="gramStart"/>
-            <w:r>
-              <w:t>function(</w:t>
-            </w:r>
-            <w:proofErr w:type="gramEnd"/>
-            <w:r>
-              <w:t xml:space="preserve">)then the code is </w:t>
+              <w:t xml:space="preserve"> the code however when we say function()then the code is </w:t>
             </w:r>
             <w:proofErr w:type="spellStart"/>
             <w:r>
@@ -1331,12 +1234,10 @@
           </w:tcPr>
           <w:p>
             <w:proofErr w:type="spellStart"/>
-            <w:proofErr w:type="gramStart"/>
             <w:r>
               <w:t>Array.prototype.functionName</w:t>
             </w:r>
             <w:proofErr w:type="spellEnd"/>
-            <w:proofErr w:type="gramEnd"/>
             <w:r>
               <w:t xml:space="preserve"> = function(parameter){</w:t>
             </w:r>
@@ -1398,13 +1299,8 @@
           <w:p/>
           <w:p>
             <w:r>
-              <w:t xml:space="preserve">Var person </w:t>
-            </w:r>
-            <w:proofErr w:type="gramStart"/>
-            <w:r>
-              <w:t>={</w:t>
-            </w:r>
-            <w:proofErr w:type="gramEnd"/>
+              <w:t>Var person ={</w:t>
+            </w:r>
           </w:p>
           <w:p>
             <w:r>
@@ -1466,18 +1362,13 @@
           </w:p>
           <w:p>
             <w:r>
-              <w:t>Person.name</w:t>
-            </w:r>
-            <w:proofErr w:type="gramStart"/>
-            <w:r>
-              <w:t>=”</w:t>
+              <w:t>Person.name=”</w:t>
             </w:r>
             <w:proofErr w:type="spellStart"/>
             <w:r>
               <w:t>asdsad</w:t>
             </w:r>
             <w:proofErr w:type="spellEnd"/>
-            <w:proofErr w:type="gramEnd"/>
             <w:r>
               <w:t>”</w:t>
             </w:r>
@@ -1529,13 +1420,8 @@
           </w:p>
           <w:p>
             <w:r>
-              <w:t>Add: function(arguments</w:t>
-            </w:r>
-            <w:proofErr w:type="gramStart"/>
-            <w:r>
-              <w:t>){</w:t>
-            </w:r>
-            <w:proofErr w:type="gramEnd"/>
+              <w:t>Add: function(arguments){</w:t>
+            </w:r>
           </w:p>
           <w:p/>
           <w:p>
@@ -1551,17 +1437,12 @@
           <w:p/>
           <w:p>
             <w:proofErr w:type="spellStart"/>
-            <w:proofErr w:type="gramStart"/>
             <w:r>
               <w:t>Person.add</w:t>
             </w:r>
             <w:proofErr w:type="spellEnd"/>
             <w:r>
-              <w:t>(</w:t>
-            </w:r>
-            <w:proofErr w:type="gramEnd"/>
-            <w:r>
-              <w:t>);</w:t>
+              <w:t>();</w:t>
             </w:r>
           </w:p>
         </w:tc>
@@ -1619,27 +1500,17 @@
               <w:t xml:space="preserve">Stands for document object model. </w:t>
             </w:r>
             <w:proofErr w:type="spellStart"/>
-            <w:proofErr w:type="gramStart"/>
             <w:r>
               <w:t>Its</w:t>
             </w:r>
             <w:proofErr w:type="spellEnd"/>
-            <w:proofErr w:type="gramEnd"/>
             <w:r>
               <w:t xml:space="preserve"> called a document object model because everything(objects) stays inside the document. </w:t>
             </w:r>
           </w:p>
           <w:p>
             <w:r>
-              <w:t xml:space="preserve">Document is the root node or the </w:t>
-            </w:r>
-            <w:proofErr w:type="gramStart"/>
-            <w:r>
-              <w:t>top level</w:t>
-            </w:r>
-            <w:proofErr w:type="gramEnd"/>
-            <w:r>
-              <w:t xml:space="preserve"> object</w:t>
+              <w:t>Document is the root node or the top level object</w:t>
             </w:r>
           </w:p>
         </w:tc>
@@ -1681,7 +1552,6 @@
               <w:t xml:space="preserve">Variable = </w:t>
             </w:r>
             <w:proofErr w:type="spellStart"/>
-            <w:proofErr w:type="gramStart"/>
             <w:r>
               <w:t>document.quer</w:t>
             </w:r>
@@ -1692,14 +1562,12 @@
               <w:t>Selector</w:t>
             </w:r>
             <w:proofErr w:type="spellEnd"/>
-            <w:proofErr w:type="gramEnd"/>
             <w:r>
               <w:t>(“item name ex: h1”)</w:t>
             </w:r>
           </w:p>
           <w:p>
             <w:proofErr w:type="spellStart"/>
-            <w:proofErr w:type="gramStart"/>
             <w:r>
               <w:t>document.</w:t>
             </w:r>
@@ -1707,7 +1575,6 @@
               <w:t>getElementById</w:t>
             </w:r>
             <w:proofErr w:type="spellEnd"/>
-            <w:proofErr w:type="gramEnd"/>
             <w:r>
               <w:t>(“id name”) //singular</w:t>
             </w:r>
@@ -1715,7 +1582,6 @@
           <w:p/>
           <w:p>
             <w:proofErr w:type="spellStart"/>
-            <w:proofErr w:type="gramStart"/>
             <w:r>
               <w:lastRenderedPageBreak/>
               <w:t>document.</w:t>
@@ -1724,7 +1590,6 @@
               <w:t>getElementsByClass</w:t>
             </w:r>
             <w:proofErr w:type="spellEnd"/>
-            <w:proofErr w:type="gramEnd"/>
             <w:r>
               <w:t>(“class name”) //</w:t>
             </w:r>
@@ -1735,21 +1600,12 @@
               <w:t xml:space="preserve"> HTML collection</w:t>
             </w:r>
             <w:r>
-              <w:t xml:space="preserve"> (more like array). </w:t>
-            </w:r>
-            <w:proofErr w:type="gramStart"/>
-            <w:r>
-              <w:t>Cant</w:t>
-            </w:r>
-            <w:proofErr w:type="gramEnd"/>
-            <w:r>
-              <w:t xml:space="preserve"> run for on this. The contents are individual objects.</w:t>
-            </w:r>
-          </w:p>
-          <w:p/>
-          <w:p>
-            <w:proofErr w:type="spellStart"/>
-            <w:proofErr w:type="gramStart"/>
+              <w:t xml:space="preserve"> (more like array). Cant run for on this. The contents are individual objects.</w:t>
+            </w:r>
+          </w:p>
+          <w:p/>
+          <w:p>
+            <w:proofErr w:type="spellStart"/>
             <w:r>
               <w:t>document.</w:t>
             </w:r>
@@ -1757,7 +1613,6 @@
               <w:t>getElementsByTagName</w:t>
             </w:r>
             <w:proofErr w:type="spellEnd"/>
-            <w:proofErr w:type="gramEnd"/>
             <w:r>
               <w:t>(“tag name”)</w:t>
             </w:r>
@@ -1768,7 +1623,6 @@
           <w:p/>
           <w:p>
             <w:proofErr w:type="spellStart"/>
-            <w:proofErr w:type="gramStart"/>
             <w:r>
               <w:t>document.</w:t>
             </w:r>
@@ -1776,7 +1630,6 @@
               <w:t>querySelector</w:t>
             </w:r>
             <w:proofErr w:type="spellEnd"/>
-            <w:proofErr w:type="gramEnd"/>
             <w:r>
               <w:t>(“”)//</w:t>
             </w:r>
@@ -1791,12 +1644,10 @@
           </w:p>
           <w:p>
             <w:proofErr w:type="spellStart"/>
-            <w:proofErr w:type="gramStart"/>
             <w:r>
               <w:t>document.querySelector</w:t>
             </w:r>
             <w:proofErr w:type="spellEnd"/>
-            <w:proofErr w:type="gramEnd"/>
             <w:r>
               <w:t xml:space="preserve">(“.header”) OR </w:t>
             </w:r>
@@ -1812,12 +1663,10 @@
           <w:p/>
           <w:p>
             <w:proofErr w:type="spellStart"/>
-            <w:proofErr w:type="gramStart"/>
             <w:r>
               <w:t>document.querySelectorAll</w:t>
             </w:r>
             <w:proofErr w:type="spellEnd"/>
-            <w:proofErr w:type="gramEnd"/>
             <w:r>
               <w:t>(“”)//returns all</w:t>
             </w:r>
@@ -1862,12 +1711,10 @@
               <w:t xml:space="preserve">Var tag = </w:t>
             </w:r>
             <w:proofErr w:type="spellStart"/>
-            <w:proofErr w:type="gramStart"/>
             <w:r>
               <w:t>document.getElementById</w:t>
             </w:r>
             <w:proofErr w:type="spellEnd"/>
-            <w:proofErr w:type="gramEnd"/>
             <w:r>
               <w:t>(“head”)</w:t>
             </w:r>
@@ -1886,12 +1733,10 @@
           <w:p/>
           <w:p>
             <w:proofErr w:type="spellStart"/>
-            <w:proofErr w:type="gramStart"/>
             <w:r>
               <w:t>Tag.style.color</w:t>
             </w:r>
             <w:proofErr w:type="spellEnd"/>
-            <w:proofErr w:type="gramEnd"/>
             <w:r>
               <w:t>=”Blue”</w:t>
             </w:r>
@@ -1899,23 +1744,7 @@
           <w:p/>
           <w:p>
             <w:r>
-              <w:t xml:space="preserve">However, one of the problems is that when we select </w:t>
-            </w:r>
-            <w:proofErr w:type="gramStart"/>
-            <w:r>
-              <w:t>a</w:t>
-            </w:r>
-            <w:proofErr w:type="gramEnd"/>
-            <w:r>
-              <w:t xml:space="preserve"> element and want to put multiple styles on it we would have to write multiple lines of the same thing. That would make a WET CODE. </w:t>
-            </w:r>
-            <w:proofErr w:type="gramStart"/>
-            <w:r>
-              <w:t>So</w:t>
-            </w:r>
-            <w:proofErr w:type="gramEnd"/>
-            <w:r>
-              <w:t xml:space="preserve"> to solve that in CSS we use the class property and we can add this to that element we </w:t>
+              <w:t xml:space="preserve">However, one of the problems is that when we select a element and want to put multiple styles on it we would have to write multiple lines of the same thing. That would make a WET CODE. So to solve that in CSS we use the class property and we can add this to that element we </w:t>
             </w:r>
             <w:proofErr w:type="spellStart"/>
             <w:r>
@@ -1928,13 +1757,8 @@
           </w:p>
           <w:p>
             <w:r>
-              <w:t>.</w:t>
-            </w:r>
-            <w:proofErr w:type="gramStart"/>
-            <w:r>
-              <w:t>class{</w:t>
-            </w:r>
-            <w:proofErr w:type="gramEnd"/>
+              <w:t>.class{</w:t>
+            </w:r>
           </w:p>
           <w:p>
             <w:r>
@@ -1954,17 +1778,12 @@
           </w:p>
           <w:p>
             <w:proofErr w:type="spellStart"/>
-            <w:proofErr w:type="gramStart"/>
             <w:r>
               <w:t>Tag.classList.add</w:t>
             </w:r>
             <w:proofErr w:type="spellEnd"/>
             <w:r>
-              <w:t>(</w:t>
-            </w:r>
-            <w:proofErr w:type="gramEnd"/>
-            <w:r>
-              <w:t>“class name”)</w:t>
+              <w:t>(“class name”)</w:t>
             </w:r>
           </w:p>
           <w:p/>
@@ -1975,12 +1794,10 @@
           </w:p>
           <w:p>
             <w:proofErr w:type="spellStart"/>
-            <w:proofErr w:type="gramStart"/>
             <w:r>
               <w:t>Tag.classList.toggle</w:t>
             </w:r>
             <w:proofErr w:type="spellEnd"/>
-            <w:proofErr w:type="gramEnd"/>
             <w:r>
               <w:t>(“class name”)</w:t>
             </w:r>
@@ -1993,12 +1810,10 @@
           </w:p>
           <w:p>
             <w:proofErr w:type="spellStart"/>
-            <w:proofErr w:type="gramStart"/>
             <w:r>
               <w:t>Tag.classList.remove</w:t>
             </w:r>
             <w:proofErr w:type="spellEnd"/>
-            <w:proofErr w:type="gramEnd"/>
             <w:r>
               <w:t>(“class name”)</w:t>
             </w:r>
@@ -2086,12 +1901,10 @@
           <w:p/>
           <w:p>
             <w:proofErr w:type="spellStart"/>
-            <w:proofErr w:type="gramStart"/>
             <w:r>
               <w:t>Tag,innerHTML</w:t>
             </w:r>
             <w:proofErr w:type="spellEnd"/>
-            <w:proofErr w:type="gramEnd"/>
             <w:r>
               <w:t xml:space="preserve"> // same thing but doesn’t remove tags</w:t>
             </w:r>
@@ -2132,33 +1945,23 @@
           </w:tcPr>
           <w:p>
             <w:proofErr w:type="spellStart"/>
-            <w:proofErr w:type="gramStart"/>
             <w:r>
               <w:t>getAttribute</w:t>
             </w:r>
             <w:proofErr w:type="spellEnd"/>
             <w:r>
-              <w:t>(</w:t>
-            </w:r>
-            <w:proofErr w:type="gramEnd"/>
-            <w:r>
-              <w:t>“ ”) //gets the value of the specific attribute.</w:t>
-            </w:r>
-          </w:p>
-          <w:p/>
-          <w:p>
-            <w:proofErr w:type="spellStart"/>
-            <w:proofErr w:type="gramStart"/>
+              <w:t>(“ ”) //gets the value of the specific attribute.</w:t>
+            </w:r>
+          </w:p>
+          <w:p/>
+          <w:p>
+            <w:proofErr w:type="spellStart"/>
             <w:r>
               <w:t>setAttribute</w:t>
             </w:r>
             <w:proofErr w:type="spellEnd"/>
             <w:r>
-              <w:t>(</w:t>
-            </w:r>
-            <w:proofErr w:type="gramEnd"/>
-            <w:r>
-              <w:t>“ attribute”, “with what”)</w:t>
+              <w:t>(“ attribute”, “with what”)</w:t>
             </w:r>
           </w:p>
           <w:p/>
@@ -2168,12 +1971,10 @@
               <w:t xml:space="preserve">ex: tag = </w:t>
             </w:r>
             <w:proofErr w:type="spellStart"/>
-            <w:proofErr w:type="gramStart"/>
             <w:r>
               <w:t>document.getElementByTagName</w:t>
             </w:r>
             <w:proofErr w:type="spellEnd"/>
-            <w:proofErr w:type="gramEnd"/>
             <w:r>
               <w:t>(“</w:t>
             </w:r>
@@ -2189,12 +1990,10 @@
           <w:p/>
           <w:p>
             <w:proofErr w:type="spellStart"/>
-            <w:proofErr w:type="gramStart"/>
             <w:r>
               <w:t>tag.setAttribute</w:t>
             </w:r>
             <w:proofErr w:type="spellEnd"/>
-            <w:proofErr w:type="gramEnd"/>
             <w:r>
               <w:t>(“</w:t>
             </w:r>
@@ -2313,12 +2112,10 @@
           </w:p>
           <w:p>
             <w:proofErr w:type="spellStart"/>
-            <w:proofErr w:type="gramStart"/>
             <w:r>
               <w:t>Mouseover,mouseout</w:t>
             </w:r>
             <w:proofErr w:type="spellEnd"/>
-            <w:proofErr w:type="gramEnd"/>
             <w:r>
               <w:t xml:space="preserve"> </w:t>
             </w:r>
@@ -2408,25 +2205,12 @@
           <w:p/>
           <w:p>
             <w:r>
-              <w:t>$(“id/class/</w:t>
-            </w:r>
-            <w:proofErr w:type="gramStart"/>
-            <w:r>
-              <w:t>tag ”</w:t>
-            </w:r>
-            <w:proofErr w:type="gramEnd"/>
-            <w:r>
-              <w:t>)</w:t>
-            </w:r>
-          </w:p>
-          <w:p>
-            <w:proofErr w:type="gramStart"/>
-            <w:r>
-              <w:t>Advanced :</w:t>
-            </w:r>
-            <w:proofErr w:type="gramEnd"/>
-            <w:r>
-              <w:t xml:space="preserve"> $(“li a”) =&gt; All a </w:t>
+              <w:t>$(“id/class/tag ”)</w:t>
+            </w:r>
+          </w:p>
+          <w:p>
+            <w:r>
+              <w:t xml:space="preserve">Advanced : $(“li a”) =&gt; All a </w:t>
             </w:r>
             <w:proofErr w:type="spellStart"/>
             <w:r>
@@ -2530,13 +2314,7 @@
             </w:r>
             <w:proofErr w:type="spellEnd"/>
             <w:r>
-              <w:t>(</w:t>
-            </w:r>
-            <w:r>
-              <w:t>object</w:t>
-            </w:r>
-            <w:r>
-              <w:t>)</w:t>
+              <w:t>(object)</w:t>
             </w:r>
           </w:p>
           <w:p/>
@@ -2550,18 +2328,23 @@
               <w:t>$(“h1”).</w:t>
             </w:r>
             <w:proofErr w:type="spellStart"/>
-            <w:proofErr w:type="gramStart"/>
             <w:r>
               <w:t>css</w:t>
             </w:r>
             <w:proofErr w:type="spellEnd"/>
             <w:r>
-              <w:t>(</w:t>
-            </w:r>
-            <w:proofErr w:type="gramEnd"/>
-            <w:r>
-              <w:t>{</w:t>
-            </w:r>
+              <w:t>({“</w:t>
+            </w:r>
+            <w:proofErr w:type="spellStart"/>
+            <w:r>
+              <w:t>property”,”value</w:t>
+            </w:r>
+            <w:proofErr w:type="spellEnd"/>
+            <w:r>
+              <w:t>”,</w:t>
+            </w:r>
+          </w:p>
+          <w:p>
             <w:r>
               <w:t>“</w:t>
             </w:r>
@@ -2574,27 +2357,8 @@
               <w:t>”</w:t>
             </w:r>
             <w:r>
-              <w:t>,</w:t>
-            </w:r>
-          </w:p>
-          <w:p>
-            <w:r>
-              <w:t>“</w:t>
-            </w:r>
-            <w:proofErr w:type="spellStart"/>
-            <w:r>
-              <w:t>property”,”value</w:t>
-            </w:r>
-            <w:proofErr w:type="spellEnd"/>
-            <w:r>
-              <w:t>”</w:t>
-            </w:r>
-            <w:r>
               <w:br/>
-              <w:t>}</w:t>
-            </w:r>
-            <w:r>
-              <w:t>)</w:t>
+              <w:t>})</w:t>
             </w:r>
           </w:p>
           <w:p/>
@@ -2642,13 +2406,8 @@
             <w:r>
               <w:t>$(“div</w:t>
             </w:r>
-            <w:proofErr w:type="gramStart"/>
-            <w:r>
-              <w:t>).first</w:t>
-            </w:r>
-            <w:proofErr w:type="gramEnd"/>
-            <w:r>
-              <w:t>()</w:t>
+            <w:r>
+              <w:t>).first()</w:t>
             </w:r>
           </w:p>
           <w:p>
@@ -2656,16 +2415,8 @@
               <w:t>$(“</w:t>
             </w:r>
             <w:proofErr w:type="spellStart"/>
-            <w:proofErr w:type="gramStart"/>
-            <w:r>
-              <w:t>div:</w:t>
-            </w:r>
-            <w:r>
-              <w:t>nth</w:t>
-            </w:r>
-            <w:proofErr w:type="gramEnd"/>
-            <w:r>
-              <w:t>-of-type</w:t>
+            <w:r>
+              <w:t>div:nth-of-type</w:t>
             </w:r>
             <w:proofErr w:type="spellEnd"/>
             <w:r>
@@ -2708,15 +2459,7 @@
           </w:tcPr>
           <w:p>
             <w:r>
-              <w:t>$(“tags”).</w:t>
-            </w:r>
-            <w:proofErr w:type="gramStart"/>
-            <w:r>
-              <w:t>html(</w:t>
-            </w:r>
-            <w:proofErr w:type="gramEnd"/>
-            <w:r>
-              <w:t>) // Returns all the content with tags</w:t>
+              <w:t>$(“tags”).html() // Returns all the content with tags</w:t>
             </w:r>
           </w:p>
           <w:p/>
@@ -2732,11 +2475,7 @@
           </w:p>
           <w:p>
             <w:r>
-              <w:t>$("div"</w:t>
-            </w:r>
-            <w:proofErr w:type="gramStart"/>
-            <w:r>
-              <w:t>)</w:t>
+              <w:t>$("div")</w:t>
             </w:r>
             <w:r>
               <w:t>.</w:t>
@@ -2746,7 +2485,6 @@
               <w:t>attr</w:t>
             </w:r>
             <w:proofErr w:type="spellEnd"/>
-            <w:proofErr w:type="gramEnd"/>
             <w:r>
               <w:t>(“</w:t>
             </w:r>
@@ -2770,11 +2508,7 @@
             </w:r>
             <w:proofErr w:type="spellEnd"/>
             <w:r>
-              <w:t>"</w:t>
-            </w:r>
-            <w:proofErr w:type="gramStart"/>
-            <w:r>
-              <w:t>)</w:t>
+              <w:t>")</w:t>
             </w:r>
             <w:r>
               <w:t>.</w:t>
@@ -2784,7 +2518,6 @@
               <w:t>attr</w:t>
             </w:r>
             <w:proofErr w:type="spellEnd"/>
-            <w:proofErr w:type="gramEnd"/>
             <w:r>
               <w:t>(“</w:t>
             </w:r>
@@ -2802,81 +2535,66 @@
             </w:r>
             <w:proofErr w:type="spellEnd"/>
             <w:r>
+              <w:t>”) //always selects the first element of the list</w:t>
+            </w:r>
+          </w:p>
+          <w:p/>
+          <w:p>
+            <w:r>
+              <w:t>.last() // last element of the selected.</w:t>
+            </w:r>
+          </w:p>
+          <w:p>
+            <w:r>
+              <w:t>.</w:t>
+            </w:r>
+            <w:proofErr w:type="spellStart"/>
+            <w:r>
+              <w:t>val</w:t>
+            </w:r>
+            <w:proofErr w:type="spellEnd"/>
+            <w:r>
+              <w:t>() // gets the value of it. Ex: for input</w:t>
+            </w:r>
+          </w:p>
+          <w:p/>
+          <w:p>
+            <w:r>
+              <w:t>.</w:t>
+            </w:r>
+            <w:proofErr w:type="spellStart"/>
+            <w:r>
+              <w:t>addClass</w:t>
+            </w:r>
+            <w:proofErr w:type="spellEnd"/>
+            <w:r>
+              <w:t>(“</w:t>
+            </w:r>
+            <w:r>
+              <w:t>class name</w:t>
+            </w:r>
+            <w:r>
               <w:t>”)</w:t>
             </w:r>
             <w:r>
-              <w:t xml:space="preserve"> //always selects the first element of the list</w:t>
-            </w:r>
-          </w:p>
-          <w:p/>
-          <w:p>
-            <w:proofErr w:type="gramStart"/>
-            <w:r>
-              <w:t>.last</w:t>
-            </w:r>
-            <w:proofErr w:type="gramEnd"/>
-            <w:r>
-              <w:t>() // last element of the selected.</w:t>
-            </w:r>
-          </w:p>
-          <w:p>
-            <w:proofErr w:type="gramStart"/>
+              <w:t xml:space="preserve"> // can add multiple class</w:t>
+            </w:r>
+          </w:p>
+          <w:p>
             <w:r>
               <w:t>.</w:t>
             </w:r>
             <w:proofErr w:type="spellStart"/>
             <w:r>
-              <w:t>val</w:t>
-            </w:r>
-            <w:proofErr w:type="spellEnd"/>
-            <w:proofErr w:type="gramEnd"/>
-            <w:r>
-              <w:t>() // gets the value of it. Ex: for input</w:t>
-            </w:r>
-          </w:p>
-          <w:p/>
-          <w:p>
-            <w:proofErr w:type="gramStart"/>
-            <w:r>
-              <w:t>.</w:t>
-            </w:r>
-            <w:proofErr w:type="spellStart"/>
-            <w:r>
-              <w:t>addClass</w:t>
-            </w:r>
-            <w:proofErr w:type="spellEnd"/>
-            <w:proofErr w:type="gramEnd"/>
-            <w:r>
-              <w:t>(“</w:t>
-            </w:r>
-            <w:r>
-              <w:t>class name</w:t>
-            </w:r>
-            <w:r>
-              <w:t>”)</w:t>
-            </w:r>
-            <w:r>
-              <w:t xml:space="preserve"> // can add multiple class</w:t>
-            </w:r>
-          </w:p>
-          <w:p>
-            <w:proofErr w:type="gramStart"/>
-            <w:r>
-              <w:t>.</w:t>
-            </w:r>
-            <w:proofErr w:type="spellStart"/>
-            <w:r>
               <w:t>removeClass</w:t>
             </w:r>
             <w:proofErr w:type="spellEnd"/>
-            <w:proofErr w:type="gramEnd"/>
             <w:r>
               <w:t>(“class name”)</w:t>
             </w:r>
           </w:p>
           <w:p/>
           <w:p>
-            <w:proofErr w:type="gramStart"/>
             <w:r>
               <w:lastRenderedPageBreak/>
               <w:t>.</w:t>
@@ -2886,7 +2604,6 @@
               <w:t>toggleClass</w:t>
             </w:r>
             <w:proofErr w:type="spellEnd"/>
-            <w:proofErr w:type="gramEnd"/>
             <w:r>
               <w:t>(“</w:t>
             </w:r>
@@ -2901,13 +2618,8 @@
           </w:p>
           <w:p/>
           <w:p>
-            <w:proofErr w:type="gramStart"/>
-            <w:r>
-              <w:t>.first</w:t>
-            </w:r>
-            <w:proofErr w:type="gramEnd"/>
-            <w:r>
-              <w:t>() // selects the first</w:t>
+            <w:r>
+              <w:t>.first() // selects the first</w:t>
             </w:r>
           </w:p>
         </w:tc>
@@ -2946,13 +2658,8 @@
             <w:tcW w:w="5305" w:type="dxa"/>
           </w:tcPr>
           <w:p>
-            <w:proofErr w:type="gramStart"/>
-            <w:r>
-              <w:t>.click</w:t>
-            </w:r>
-            <w:proofErr w:type="gramEnd"/>
-            <w:r>
-              <w:t>(function(){</w:t>
+            <w:r>
+              <w:t>.click(function(){</w:t>
             </w:r>
           </w:p>
           <w:p/>
@@ -2979,13 +2686,8 @@
             <w:r>
               <w:t>Keypress(</w:t>
             </w:r>
-            <w:proofErr w:type="gramStart"/>
-            <w:r>
-              <w:t>function(</w:t>
-            </w:r>
-            <w:proofErr w:type="gramEnd"/>
-            <w:r>
-              <w:t>){</w:t>
+            <w:r>
+              <w:t>function(){</w:t>
             </w:r>
             <w:r>
               <w:br/>
@@ -3009,11 +2711,9 @@
             <w:r>
               <w:t>event</w:t>
             </w:r>
-            <w:proofErr w:type="gramStart"/>
             <w:r>
               <w:t>){</w:t>
             </w:r>
-            <w:proofErr w:type="gramEnd"/>
             <w:r>
               <w:br/>
             </w:r>
@@ -3048,13 +2748,8 @@
           <w:p/>
           <w:p/>
           <w:p>
-            <w:proofErr w:type="gramStart"/>
-            <w:r>
-              <w:t>On(</w:t>
-            </w:r>
-            <w:proofErr w:type="gramEnd"/>
-            <w:r>
-              <w:t>)</w:t>
+            <w:r>
+              <w:t>On()</w:t>
             </w:r>
             <w:r>
               <w:t xml:space="preserve"> //similar to add event listener</w:t>
@@ -3062,13 +2757,8 @@
           </w:p>
           <w:p/>
           <w:p>
-            <w:proofErr w:type="gramStart"/>
-            <w:r>
-              <w:t>On(</w:t>
-            </w:r>
-            <w:proofErr w:type="gramEnd"/>
-            <w:r>
-              <w:t>“type ”, function(){</w:t>
+            <w:r>
+              <w:t>On(“type ”, function(){</w:t>
             </w:r>
             <w:r>
               <w:br/>
@@ -3080,7 +2770,6 @@
           </w:p>
           <w:p/>
           <w:p>
-            <w:proofErr w:type="gramStart"/>
             <w:r>
               <w:t>.</w:t>
             </w:r>
@@ -3089,13 +2778,11 @@
               <w:t>fadeOut</w:t>
             </w:r>
             <w:proofErr w:type="spellEnd"/>
-            <w:proofErr w:type="gramEnd"/>
             <w:r>
               <w:t>()</w:t>
             </w:r>
           </w:p>
           <w:p>
-            <w:proofErr w:type="gramStart"/>
             <w:r>
               <w:t>.</w:t>
             </w:r>
@@ -3107,7 +2794,6 @@
               <w:t>Toggle</w:t>
             </w:r>
             <w:proofErr w:type="spellEnd"/>
-            <w:proofErr w:type="gramEnd"/>
             <w:r>
               <w:t>(</w:t>
             </w:r>
@@ -3164,15 +2850,7 @@
           </w:tcPr>
           <w:p>
             <w:r>
-              <w:t>$("span"</w:t>
-            </w:r>
-            <w:proofErr w:type="gramStart"/>
-            <w:r>
-              <w:t>).click</w:t>
-            </w:r>
-            <w:proofErr w:type="gramEnd"/>
-            <w:r>
-              <w:t>(function(event){</w:t>
+              <w:t>$("span").click(function(event){</w:t>
             </w:r>
           </w:p>
           <w:p>
@@ -3180,12 +2858,10 @@
               <w:t xml:space="preserve">    </w:t>
             </w:r>
             <w:proofErr w:type="spellStart"/>
-            <w:proofErr w:type="gramStart"/>
             <w:r>
               <w:t>event.stoppropagation</w:t>
             </w:r>
             <w:proofErr w:type="spellEnd"/>
-            <w:proofErr w:type="gramEnd"/>
             <w:r>
               <w:t>();</w:t>
             </w:r>
@@ -3230,11 +2906,9 @@
             <w:tcW w:w="5305" w:type="dxa"/>
           </w:tcPr>
           <w:p>
-            <w:proofErr w:type="gramStart"/>
             <w:r>
               <w:t>.parent</w:t>
             </w:r>
-            <w:proofErr w:type="gramEnd"/>
             <w:r>
               <w:t>()</w:t>
             </w:r>
@@ -3288,13 +2962,8 @@
           </w:p>
           <w:p/>
           <w:p>
-            <w:proofErr w:type="gramStart"/>
-            <w:r>
-              <w:t>On(</w:t>
-            </w:r>
-            <w:proofErr w:type="gramEnd"/>
-            <w:r>
-              <w:t xml:space="preserve">) on the other hand works on all future items too. </w:t>
+            <w:r>
+              <w:t xml:space="preserve">On() on the other hand works on all future items too. </w:t>
             </w:r>
           </w:p>
           <w:p/>
@@ -3327,7 +2996,6 @@
               </w:rPr>
               <w:t>"ul"</w:t>
             </w:r>
-            <w:proofErr w:type="gramStart"/>
             <w:r>
               <w:rPr>
                 <w:rFonts w:ascii="Consolas" w:eastAsia="Times New Roman" w:hAnsi="Consolas" w:cs="Times New Roman"/>
@@ -3335,17 +3003,7 @@
                 <w:sz w:val="24"/>
                 <w:szCs w:val="24"/>
               </w:rPr>
-              <w:t>).on</w:t>
-            </w:r>
-            <w:proofErr w:type="gramEnd"/>
-            <w:r>
-              <w:rPr>
-                <w:rFonts w:ascii="Consolas" w:eastAsia="Times New Roman" w:hAnsi="Consolas" w:cs="Times New Roman"/>
-                <w:color w:val="D4D4D4"/>
-                <w:sz w:val="24"/>
-                <w:szCs w:val="24"/>
-              </w:rPr>
-              <w:t>(</w:t>
+              <w:t>).on(</w:t>
             </w:r>
             <w:r>
               <w:rPr>
@@ -3431,7 +3089,6 @@
               </w:rPr>
               <w:t>this</w:t>
             </w:r>
-            <w:proofErr w:type="gramStart"/>
             <w:r>
               <w:rPr>
                 <w:rFonts w:ascii="Consolas" w:eastAsia="Times New Roman" w:hAnsi="Consolas" w:cs="Times New Roman"/>
@@ -3452,7 +3109,6 @@
               <w:t>toggleClass</w:t>
             </w:r>
             <w:proofErr w:type="spellEnd"/>
-            <w:proofErr w:type="gramEnd"/>
             <w:r>
               <w:rPr>
                 <w:rFonts w:ascii="Consolas" w:eastAsia="Times New Roman" w:hAnsi="Consolas" w:cs="Times New Roman"/>
@@ -3517,15 +3173,7 @@
           <w:p>
             <w:r>
               <w:lastRenderedPageBreak/>
-              <w:t xml:space="preserve">Here we have to change the code a bit and </w:t>
-            </w:r>
-            <w:proofErr w:type="gramStart"/>
-            <w:r>
-              <w:t>a 3 parameters</w:t>
-            </w:r>
-            <w:proofErr w:type="gramEnd"/>
-            <w:r>
-              <w:t xml:space="preserve"> its saying listen when an li is clicked inside the ul then run this code. Ul definitely there when the page loaded. That’s why the parent is used.</w:t>
+              <w:t>Here we have to change the code a bit and a 3 parameters its saying listen when an li is clicked inside the ul then run this code. Ul definitely there when the page loaded. That’s why the parent is used.</w:t>
             </w:r>
           </w:p>
         </w:tc>
@@ -3577,6 +3225,120 @@
                 <w:t>https://uigradients.com/</w:t>
               </w:r>
             </w:hyperlink>
+          </w:p>
+          <w:p/>
+        </w:tc>
+      </w:tr>
+      <w:tr>
+        <w:tc>
+          <w:tcPr>
+            <w:tcW w:w="1345" w:type="dxa"/>
+          </w:tcPr>
+          <w:p>
+            <w:pPr>
+              <w:pStyle w:val="ListParagraph"/>
+              <w:numPr>
+                <w:ilvl w:val="0"/>
+                <w:numId w:val="1"/>
+              </w:numPr>
+            </w:pPr>
+            <w:r>
+              <w:t>230-Q</w:t>
+            </w:r>
+          </w:p>
+        </w:tc>
+        <w:tc>
+          <w:tcPr>
+            <w:tcW w:w="2700" w:type="dxa"/>
+          </w:tcPr>
+          <w:p>
+            <w:r>
+              <w:t xml:space="preserve">Why </w:t>
+            </w:r>
+            <w:proofErr w:type="spellStart"/>
+            <w:r>
+              <w:t>cant</w:t>
+            </w:r>
+            <w:proofErr w:type="spellEnd"/>
+            <w:r>
+              <w:t xml:space="preserve"> I use $(“div”)[0]</w:t>
+            </w:r>
+          </w:p>
+        </w:tc>
+        <w:tc>
+          <w:tcPr>
+            <w:tcW w:w="5305" w:type="dxa"/>
+          </w:tcPr>
+          <w:p>
+            <w:r>
+              <w:t>You would use square brackets array element accessor when working with vanilla JavaScript selectors, but with jQuery you would want to use their inbuilt method designed for this purpose: https://api.jquery.com/eq/</w:t>
+            </w:r>
+          </w:p>
+          <w:p/>
+          <w:p>
+            <w:r>
+              <w:t>$("div").eq(0).</w:t>
+            </w:r>
+            <w:proofErr w:type="spellStart"/>
+            <w:r>
+              <w:t>css</w:t>
+            </w:r>
+            <w:proofErr w:type="spellEnd"/>
+            <w:r>
+              <w:t>("color", "pink");</w:t>
+            </w:r>
+          </w:p>
+          <w:p>
+            <w:r>
+              <w:t xml:space="preserve">You could also do $("div")[0] but that would give you the vanilla HTML element directly, on which you cannot apply jQuery methods like </w:t>
+            </w:r>
+            <w:proofErr w:type="spellStart"/>
+            <w:r>
+              <w:t>css</w:t>
+            </w:r>
+            <w:proofErr w:type="spellEnd"/>
+            <w:r>
+              <w:t>(). On the other hand, $("div").eq(0) returns the jQuery object which accepts jQuery methods like the one mentioned previously.</w:t>
+            </w:r>
+          </w:p>
+        </w:tc>
+      </w:tr>
+      <w:tr>
+        <w:tc>
+          <w:tcPr>
+            <w:tcW w:w="1345" w:type="dxa"/>
+          </w:tcPr>
+          <w:p>
+            <w:pPr>
+              <w:pStyle w:val="ListParagraph"/>
+              <w:numPr>
+                <w:ilvl w:val="0"/>
+                <w:numId w:val="1"/>
+              </w:numPr>
+            </w:pPr>
+            <w:r>
+              <w:t>236</w:t>
+            </w:r>
+          </w:p>
+        </w:tc>
+        <w:tc>
+          <w:tcPr>
+            <w:tcW w:w="2700" w:type="dxa"/>
+          </w:tcPr>
+          <w:p>
+            <w:r>
+              <w:t>Canvas</w:t>
+            </w:r>
+          </w:p>
+        </w:tc>
+        <w:tc>
+          <w:tcPr>
+            <w:tcW w:w="5305" w:type="dxa"/>
+          </w:tcPr>
+          <w:p>
+            <w:r>
+              <w:t>Is used to create animations using JS</w:t>
+            </w:r>
           </w:p>
           <w:p/>
         </w:tc>

</xml_diff>